<commit_message>
update test plan and test record
</commit_message>
<xml_diff>
--- a/ProgressII/Progress2TestPlan.docx
+++ b/ProgressII/Progress2TestPlan.docx
@@ -142,6 +142,7 @@
           <w:szCs w:val="36"/>
         </w:rPr>
       </w:pPr>
+      <w:proofErr w:type="spellStart"/>
       <w:r>
         <w:rPr>
           <w:rStyle w:val="a5"/>
@@ -150,7 +151,18 @@
           <w:iCs w:val="0"/>
           <w:szCs w:val="24"/>
         </w:rPr>
-        <w:t>Yawei Li 592115518</w:t>
+        <w:t>Yawei</w:t>
+      </w:r>
+      <w:proofErr w:type="spellEnd"/>
+      <w:r>
+        <w:rPr>
+          <w:rStyle w:val="a5"/>
+          <w:rFonts w:cs="Times New Roman"/>
+          <w:i w:val="0"/>
+          <w:iCs w:val="0"/>
+          <w:szCs w:val="24"/>
+        </w:rPr>
+        <w:t xml:space="preserve"> Li 592115518</w:t>
       </w:r>
     </w:p>
     <w:p>
@@ -215,12 +227,21 @@
           <w:szCs w:val="32"/>
         </w:rPr>
       </w:pPr>
+      <w:proofErr w:type="spellStart"/>
       <w:r>
         <w:rPr>
           <w:rFonts w:cs="Times New Roman"/>
           <w:szCs w:val="24"/>
         </w:rPr>
-        <w:t>ChiangMai University</w:t>
+        <w:t>ChiangMai</w:t>
+      </w:r>
+      <w:proofErr w:type="spellEnd"/>
+      <w:r>
+        <w:rPr>
+          <w:rFonts w:cs="Times New Roman"/>
+          <w:szCs w:val="24"/>
+        </w:rPr>
+        <w:t xml:space="preserve"> University</w:t>
       </w:r>
     </w:p>
     <w:p>
@@ -375,18 +396,7 @@
           <w:u w:val="none"/>
         </w:rPr>
         <w:lastRenderedPageBreak/>
-        <w:t xml:space="preserve">Table of </w:t>
-      </w:r>
-      <w:bookmarkStart w:id="0" w:name="_GoBack"/>
-      <w:bookmarkEnd w:id="0"/>
-      <w:r>
-        <w:rPr>
-          <w:rStyle w:val="10"/>
-          <w:rFonts w:eastAsiaTheme="majorEastAsia" w:cs="Times New Roman"/>
-          <w:noProof/>
-          <w:u w:val="none"/>
-        </w:rPr>
-        <w:t>Contents</w:t>
+        <w:t>Table of Contents</w:t>
       </w:r>
     </w:p>
     <w:p>
@@ -5434,14 +5444,14 @@
         </w:rPr>
         <w:fldChar w:fldCharType="end"/>
       </w:r>
-      <w:bookmarkStart w:id="1" w:name="_Toc13404739"/>
-      <w:bookmarkStart w:id="2" w:name="_Toc14800935"/>
+      <w:bookmarkStart w:id="0" w:name="_Toc13404739"/>
+      <w:bookmarkStart w:id="1" w:name="_Toc14800935"/>
       <w:r>
         <w:br w:type="page"/>
       </w:r>
-      <w:bookmarkStart w:id="3" w:name="_Toc15354639"/>
-      <w:bookmarkStart w:id="4" w:name="_Toc15354810"/>
-      <w:bookmarkStart w:id="5" w:name="_Toc21480342"/>
+      <w:bookmarkStart w:id="2" w:name="_Toc15354639"/>
+      <w:bookmarkStart w:id="3" w:name="_Toc15354810"/>
+      <w:bookmarkStart w:id="4" w:name="_Toc21480342"/>
       <w:r>
         <w:lastRenderedPageBreak/>
         <w:t>1.</w:t>
@@ -5452,11 +5462,11 @@
       <w:r>
         <w:t>Document History</w:t>
       </w:r>
+      <w:bookmarkEnd w:id="0"/>
       <w:bookmarkEnd w:id="1"/>
       <w:bookmarkEnd w:id="2"/>
       <w:bookmarkEnd w:id="3"/>
       <w:bookmarkEnd w:id="4"/>
-      <w:bookmarkEnd w:id="5"/>
     </w:p>
     <w:p>
       <w:pPr>
@@ -6484,7 +6494,7 @@
             <w:pPr>
               <w:cnfStyle w:val="000000100000" w:firstRow="0" w:lastRow="0" w:firstColumn="0" w:lastColumn="0" w:oddVBand="0" w:evenVBand="0" w:oddHBand="1" w:evenHBand="0" w:firstRowFirstColumn="0" w:firstRowLastColumn="0" w:lastRowFirstColumn="0" w:lastRowLastColumn="0"/>
               <w:rPr>
-                <w:rFonts w:cs="Times New Roman" w:hint="eastAsia"/>
+                <w:rFonts w:cs="Times New Roman"/>
                 <w:szCs w:val="28"/>
               </w:rPr>
             </w:pPr>
@@ -6627,7 +6637,23 @@
           <w:rFonts w:cs="Times New Roman"/>
           <w:szCs w:val="28"/>
         </w:rPr>
-        <w:t>LYW = Yawei Li</w:t>
+        <w:t xml:space="preserve">LYW = </w:t>
+      </w:r>
+      <w:proofErr w:type="spellStart"/>
+      <w:r>
+        <w:rPr>
+          <w:rFonts w:cs="Times New Roman"/>
+          <w:szCs w:val="28"/>
+        </w:rPr>
+        <w:t>Yawei</w:t>
+      </w:r>
+      <w:proofErr w:type="spellEnd"/>
+      <w:r>
+        <w:rPr>
+          <w:rFonts w:cs="Times New Roman"/>
+          <w:szCs w:val="28"/>
+        </w:rPr>
+        <w:t xml:space="preserve"> Li</w:t>
       </w:r>
     </w:p>
     <w:p>
@@ -6644,13 +6670,45 @@
           <w:rFonts w:cs="Times New Roman"/>
           <w:szCs w:val="28"/>
         </w:rPr>
-        <w:t xml:space="preserve">AJP = Dr. Pree Thiengburanathum </w:t>
-      </w:r>
+        <w:t xml:space="preserve">AJP = Dr. </w:t>
+      </w:r>
+      <w:proofErr w:type="spellStart"/>
       <w:r>
         <w:rPr>
           <w:rFonts w:cs="Times New Roman"/>
           <w:szCs w:val="28"/>
         </w:rPr>
+        <w:t>Pree</w:t>
+      </w:r>
+      <w:proofErr w:type="spellEnd"/>
+      <w:r>
+        <w:rPr>
+          <w:rFonts w:cs="Times New Roman"/>
+          <w:szCs w:val="28"/>
+        </w:rPr>
+        <w:t xml:space="preserve"> </w:t>
+      </w:r>
+      <w:proofErr w:type="spellStart"/>
+      <w:r>
+        <w:rPr>
+          <w:rFonts w:cs="Times New Roman"/>
+          <w:szCs w:val="28"/>
+        </w:rPr>
+        <w:t>Thiengburanathum</w:t>
+      </w:r>
+      <w:proofErr w:type="spellEnd"/>
+      <w:r>
+        <w:rPr>
+          <w:rFonts w:cs="Times New Roman"/>
+          <w:szCs w:val="28"/>
+        </w:rPr>
+        <w:t xml:space="preserve"> </w:t>
+      </w:r>
+      <w:r>
+        <w:rPr>
+          <w:rFonts w:cs="Times New Roman"/>
+          <w:szCs w:val="28"/>
+        </w:rPr>
         <w:br w:type="page"/>
       </w:r>
     </w:p>
@@ -6661,8 +6719,8 @@
           <w:rFonts w:cs="Times New Roman"/>
         </w:rPr>
       </w:pPr>
-      <w:bookmarkStart w:id="6" w:name="_Toc14800937"/>
-      <w:bookmarkStart w:id="7" w:name="_Toc21480343"/>
+      <w:bookmarkStart w:id="5" w:name="_Toc14800937"/>
+      <w:bookmarkStart w:id="6" w:name="_Toc21480343"/>
       <w:r>
         <w:rPr>
           <w:rFonts w:cs="Times New Roman"/>
@@ -6676,29 +6734,29 @@
         </w:rPr>
         <w:t>. Introduction</w:t>
       </w:r>
+      <w:bookmarkEnd w:id="5"/>
       <w:bookmarkEnd w:id="6"/>
+      <w:r>
+        <w:rPr>
+          <w:rFonts w:cs="Times New Roman"/>
+        </w:rPr>
+        <w:t xml:space="preserve"> </w:t>
+      </w:r>
+    </w:p>
+    <w:p>
+      <w:pPr>
+        <w:pStyle w:val="3"/>
+      </w:pPr>
+      <w:bookmarkStart w:id="7" w:name="_Toc14800938"/>
+      <w:bookmarkStart w:id="8" w:name="_Toc21480344"/>
+      <w:r>
+        <w:t>2</w:t>
+      </w:r>
+      <w:r>
+        <w:t>.1 Objectives</w:t>
+      </w:r>
       <w:bookmarkEnd w:id="7"/>
-      <w:r>
-        <w:rPr>
-          <w:rFonts w:cs="Times New Roman"/>
-        </w:rPr>
-        <w:t xml:space="preserve"> </w:t>
-      </w:r>
-    </w:p>
-    <w:p>
-      <w:pPr>
-        <w:pStyle w:val="3"/>
-      </w:pPr>
-      <w:bookmarkStart w:id="8" w:name="_Toc14800938"/>
-      <w:bookmarkStart w:id="9" w:name="_Toc21480344"/>
-      <w:r>
-        <w:t>2</w:t>
-      </w:r>
-      <w:r>
-        <w:t>.1 Objectives</w:t>
-      </w:r>
       <w:bookmarkEnd w:id="8"/>
-      <w:bookmarkEnd w:id="9"/>
     </w:p>
     <w:p>
       <w:pPr>
@@ -6720,16 +6778,16 @@
       <w:pPr>
         <w:pStyle w:val="3"/>
       </w:pPr>
-      <w:bookmarkStart w:id="10" w:name="_Toc14800939"/>
-      <w:bookmarkStart w:id="11" w:name="_Toc21480345"/>
+      <w:bookmarkStart w:id="9" w:name="_Toc14800939"/>
+      <w:bookmarkStart w:id="10" w:name="_Toc21480345"/>
       <w:r>
         <w:t>2</w:t>
       </w:r>
       <w:r>
         <w:t>.2 Scope</w:t>
       </w:r>
+      <w:bookmarkEnd w:id="9"/>
       <w:bookmarkEnd w:id="10"/>
-      <w:bookmarkEnd w:id="11"/>
     </w:p>
     <w:p>
       <w:pPr>
@@ -6751,32 +6809,32 @@
       <w:pPr>
         <w:pStyle w:val="3"/>
       </w:pPr>
-      <w:bookmarkStart w:id="12" w:name="_Toc14800940"/>
-      <w:bookmarkStart w:id="13" w:name="_Toc21480346"/>
+      <w:bookmarkStart w:id="11" w:name="_Toc14800940"/>
+      <w:bookmarkStart w:id="12" w:name="_Toc21480346"/>
       <w:r>
         <w:t>2</w:t>
       </w:r>
       <w:r>
         <w:t>.3 Acronyms and Definitions</w:t>
       </w:r>
+      <w:bookmarkEnd w:id="11"/>
       <w:bookmarkEnd w:id="12"/>
-      <w:bookmarkEnd w:id="13"/>
     </w:p>
     <w:p>
       <w:pPr>
         <w:pStyle w:val="3"/>
         <w:ind w:left="420"/>
       </w:pPr>
-      <w:bookmarkStart w:id="14" w:name="_Toc14800941"/>
-      <w:bookmarkStart w:id="15" w:name="_Toc21480347"/>
+      <w:bookmarkStart w:id="13" w:name="_Toc14800941"/>
+      <w:bookmarkStart w:id="14" w:name="_Toc21480347"/>
       <w:r>
         <w:t>2</w:t>
       </w:r>
       <w:r>
         <w:t>.3.1 Acronyms</w:t>
       </w:r>
+      <w:bookmarkEnd w:id="13"/>
       <w:bookmarkEnd w:id="14"/>
-      <w:bookmarkEnd w:id="15"/>
       <w:r>
         <w:t xml:space="preserve"> </w:t>
       </w:r>
@@ -7425,8 +7483,8 @@
       <w:pPr>
         <w:pStyle w:val="1"/>
       </w:pPr>
-      <w:bookmarkStart w:id="16" w:name="_Toc14800942"/>
-      <w:bookmarkStart w:id="17" w:name="_Toc21480348"/>
+      <w:bookmarkStart w:id="15" w:name="_Toc14800942"/>
+      <w:bookmarkStart w:id="16" w:name="_Toc21480348"/>
       <w:r>
         <w:lastRenderedPageBreak/>
         <w:t>3</w:t>
@@ -7434,23 +7492,23 @@
       <w:r>
         <w:t>. Test Plan and Test Procedure</w:t>
       </w:r>
+      <w:bookmarkEnd w:id="15"/>
       <w:bookmarkEnd w:id="16"/>
+    </w:p>
+    <w:p>
+      <w:pPr>
+        <w:pStyle w:val="3"/>
+      </w:pPr>
+      <w:bookmarkStart w:id="17" w:name="_Toc14800943"/>
+      <w:bookmarkStart w:id="18" w:name="_Toc21480349"/>
+      <w:r>
+        <w:t>3</w:t>
+      </w:r>
+      <w:r>
+        <w:t>.1 Scope of testing</w:t>
+      </w:r>
       <w:bookmarkEnd w:id="17"/>
-    </w:p>
-    <w:p>
-      <w:pPr>
-        <w:pStyle w:val="3"/>
-      </w:pPr>
-      <w:bookmarkStart w:id="18" w:name="_Toc14800943"/>
-      <w:bookmarkStart w:id="19" w:name="_Toc21480349"/>
-      <w:r>
-        <w:t>3</w:t>
-      </w:r>
-      <w:r>
-        <w:t>.1 Scope of testing</w:t>
-      </w:r>
       <w:bookmarkEnd w:id="18"/>
-      <w:bookmarkEnd w:id="19"/>
     </w:p>
     <w:p>
       <w:r>
@@ -7471,16 +7529,16 @@
       <w:pPr>
         <w:pStyle w:val="3"/>
       </w:pPr>
-      <w:bookmarkStart w:id="20" w:name="_Toc14800944"/>
-      <w:bookmarkStart w:id="21" w:name="_Toc21480350"/>
+      <w:bookmarkStart w:id="19" w:name="_Toc14800944"/>
+      <w:bookmarkStart w:id="20" w:name="_Toc21480350"/>
       <w:r>
         <w:t>3</w:t>
       </w:r>
       <w:r>
         <w:t>.2 Test Duration</w:t>
       </w:r>
+      <w:bookmarkEnd w:id="19"/>
       <w:bookmarkEnd w:id="20"/>
-      <w:bookmarkEnd w:id="21"/>
       <w:r>
         <w:t xml:space="preserve"> </w:t>
       </w:r>
@@ -8048,16 +8106,16 @@
           <w:szCs w:val="24"/>
         </w:rPr>
       </w:pPr>
-      <w:bookmarkStart w:id="22" w:name="_Toc14800945"/>
-      <w:bookmarkStart w:id="23" w:name="_Toc21480351"/>
+      <w:bookmarkStart w:id="21" w:name="_Toc14800945"/>
+      <w:bookmarkStart w:id="22" w:name="_Toc21480351"/>
       <w:r>
         <w:t>3</w:t>
       </w:r>
       <w:r>
         <w:t>.4 Test Strategy</w:t>
       </w:r>
+      <w:bookmarkEnd w:id="21"/>
       <w:bookmarkEnd w:id="22"/>
-      <w:bookmarkEnd w:id="23"/>
       <w:r>
         <w:t xml:space="preserve"> </w:t>
       </w:r>
@@ -8122,8 +8180,8 @@
       <w:pPr>
         <w:pStyle w:val="3"/>
       </w:pPr>
-      <w:bookmarkStart w:id="24" w:name="_Toc14800946"/>
-      <w:bookmarkStart w:id="25" w:name="_Toc21480352"/>
+      <w:bookmarkStart w:id="23" w:name="_Toc14800946"/>
+      <w:bookmarkStart w:id="24" w:name="_Toc21480352"/>
       <w:r>
         <w:lastRenderedPageBreak/>
         <w:t>3</w:t>
@@ -8131,8 +8189,8 @@
       <w:r>
         <w:t>.5 Result of Testing</w:t>
       </w:r>
+      <w:bookmarkEnd w:id="23"/>
       <w:bookmarkEnd w:id="24"/>
-      <w:bookmarkEnd w:id="25"/>
       <w:r>
         <w:t xml:space="preserve"> </w:t>
       </w:r>
@@ -8160,16 +8218,16 @@
       <w:pPr>
         <w:pStyle w:val="3"/>
       </w:pPr>
-      <w:bookmarkStart w:id="26" w:name="_Toc14800947"/>
-      <w:bookmarkStart w:id="27" w:name="_Toc21480353"/>
+      <w:bookmarkStart w:id="25" w:name="_Toc14800947"/>
+      <w:bookmarkStart w:id="26" w:name="_Toc21480353"/>
       <w:r>
         <w:t>3</w:t>
       </w:r>
       <w:r>
         <w:t>.6 Test Environment</w:t>
       </w:r>
+      <w:bookmarkEnd w:id="25"/>
       <w:bookmarkEnd w:id="26"/>
-      <w:bookmarkEnd w:id="27"/>
       <w:r>
         <w:t xml:space="preserve"> </w:t>
       </w:r>
@@ -8511,8 +8569,8 @@
           <w:rFonts w:eastAsia="宋体"/>
         </w:rPr>
       </w:pPr>
-      <w:bookmarkStart w:id="28" w:name="_Toc14800948"/>
-      <w:bookmarkStart w:id="29" w:name="_Toc21480354"/>
+      <w:bookmarkStart w:id="27" w:name="_Toc14800948"/>
+      <w:bookmarkStart w:id="28" w:name="_Toc21480354"/>
       <w:r>
         <w:rPr>
           <w:rFonts w:eastAsia="宋体"/>
@@ -8526,8 +8584,8 @@
         </w:rPr>
         <w:t>. Unit Testing</w:t>
       </w:r>
+      <w:bookmarkEnd w:id="27"/>
       <w:bookmarkEnd w:id="28"/>
-      <w:bookmarkEnd w:id="29"/>
     </w:p>
     <w:p>
       <w:pPr>
@@ -8556,12 +8614,12 @@
       <w:pPr>
         <w:pStyle w:val="3"/>
       </w:pPr>
-      <w:bookmarkStart w:id="30" w:name="_Toc15356246"/>
-      <w:bookmarkStart w:id="31" w:name="_Toc21480355"/>
+      <w:bookmarkStart w:id="29" w:name="_Toc15356246"/>
+      <w:bookmarkStart w:id="30" w:name="_Toc21480355"/>
       <w:r>
         <w:t>UTC-01:</w:t>
       </w:r>
-      <w:bookmarkEnd w:id="30"/>
+      <w:bookmarkEnd w:id="29"/>
       <w:r>
         <w:rPr>
           <w:rStyle w:val="ae"/>
@@ -8584,25 +8642,35 @@
           <w:b/>
           <w:bCs/>
         </w:rPr>
-        <w:t>Method name: onUsernameChanged</w:t>
-      </w:r>
+        <w:t xml:space="preserve">Method name: </w:t>
+      </w:r>
+      <w:proofErr w:type="spellStart"/>
       <w:r>
         <w:rPr>
           <w:rStyle w:val="ae"/>
           <w:b/>
           <w:bCs/>
         </w:rPr>
-        <w:t xml:space="preserve"> </w:t>
-      </w:r>
+        <w:t>onUsernameChanged</w:t>
+      </w:r>
+      <w:proofErr w:type="spellEnd"/>
       <w:r>
         <w:rPr>
           <w:rStyle w:val="ae"/>
           <w:b/>
           <w:bCs/>
         </w:rPr>
+        <w:t xml:space="preserve"> </w:t>
+      </w:r>
+      <w:r>
+        <w:rPr>
+          <w:rStyle w:val="ae"/>
+          <w:b/>
+          <w:bCs/>
+        </w:rPr>
         <w:t>(e)</w:t>
       </w:r>
-      <w:bookmarkEnd w:id="31"/>
+      <w:bookmarkEnd w:id="30"/>
     </w:p>
     <w:p>
       <w:r>
@@ -9079,8 +9147,8 @@
       <w:pPr>
         <w:pStyle w:val="3"/>
       </w:pPr>
-      <w:bookmarkStart w:id="32" w:name="_Toc15356247"/>
-      <w:bookmarkStart w:id="33" w:name="_Toc21480356"/>
+      <w:bookmarkStart w:id="31" w:name="_Toc15356247"/>
+      <w:bookmarkStart w:id="32" w:name="_Toc21480356"/>
       <w:r>
         <w:lastRenderedPageBreak/>
         <w:t>UTC-0</w:t>
@@ -9091,7 +9159,7 @@
       <w:r>
         <w:t>:</w:t>
       </w:r>
-      <w:bookmarkEnd w:id="32"/>
+      <w:bookmarkEnd w:id="31"/>
       <w:r>
         <w:rPr>
           <w:rStyle w:val="ae"/>
@@ -9114,25 +9182,35 @@
           <w:b/>
           <w:bCs/>
         </w:rPr>
-        <w:t>Method name: onPasswordChanged</w:t>
-      </w:r>
+        <w:t xml:space="preserve">Method name: </w:t>
+      </w:r>
+      <w:proofErr w:type="spellStart"/>
       <w:r>
         <w:rPr>
           <w:rStyle w:val="ae"/>
           <w:b/>
           <w:bCs/>
         </w:rPr>
-        <w:t xml:space="preserve"> </w:t>
-      </w:r>
+        <w:t>onPasswordChanged</w:t>
+      </w:r>
+      <w:proofErr w:type="spellEnd"/>
       <w:r>
         <w:rPr>
           <w:rStyle w:val="ae"/>
           <w:b/>
           <w:bCs/>
         </w:rPr>
+        <w:t xml:space="preserve"> </w:t>
+      </w:r>
+      <w:r>
+        <w:rPr>
+          <w:rStyle w:val="ae"/>
+          <w:b/>
+          <w:bCs/>
+        </w:rPr>
         <w:t>(e)</w:t>
       </w:r>
-      <w:bookmarkEnd w:id="33"/>
+      <w:bookmarkEnd w:id="32"/>
     </w:p>
     <w:p>
       <w:r>
@@ -9603,8 +9681,8 @@
       <w:pPr>
         <w:pStyle w:val="3"/>
       </w:pPr>
-      <w:bookmarkStart w:id="34" w:name="_Toc15356248"/>
-      <w:bookmarkStart w:id="35" w:name="_Toc21480357"/>
+      <w:bookmarkStart w:id="33" w:name="_Toc15356248"/>
+      <w:bookmarkStart w:id="34" w:name="_Toc21480357"/>
       <w:r>
         <w:lastRenderedPageBreak/>
         <w:t>UTC-0</w:t>
@@ -9615,7 +9693,7 @@
       <w:r>
         <w:t>:</w:t>
       </w:r>
-      <w:bookmarkEnd w:id="34"/>
+      <w:bookmarkEnd w:id="33"/>
       <w:r>
         <w:rPr>
           <w:rStyle w:val="ae"/>
@@ -9630,9 +9708,27 @@
           <w:b/>
           <w:bCs/>
         </w:rPr>
-        <w:t>Front-end: Method name: submitLogin (e)</w:t>
-      </w:r>
-      <w:bookmarkEnd w:id="35"/>
+        <w:t xml:space="preserve">Front-end: Method name: </w:t>
+      </w:r>
+      <w:proofErr w:type="spellStart"/>
+      <w:r>
+        <w:rPr>
+          <w:rStyle w:val="ae"/>
+          <w:b/>
+          <w:bCs/>
+        </w:rPr>
+        <w:t>submitLogin</w:t>
+      </w:r>
+      <w:proofErr w:type="spellEnd"/>
+      <w:r>
+        <w:rPr>
+          <w:rStyle w:val="ae"/>
+          <w:b/>
+          <w:bCs/>
+        </w:rPr>
+        <w:t xml:space="preserve"> (e)</w:t>
+      </w:r>
+      <w:bookmarkEnd w:id="34"/>
     </w:p>
     <w:p>
       <w:r>
@@ -10062,8 +10158,8 @@
       <w:pPr>
         <w:pStyle w:val="3"/>
       </w:pPr>
-      <w:bookmarkStart w:id="36" w:name="_Toc15356249"/>
-      <w:bookmarkStart w:id="37" w:name="_Toc21480358"/>
+      <w:bookmarkStart w:id="35" w:name="_Toc15356249"/>
+      <w:bookmarkStart w:id="36" w:name="_Toc21480358"/>
       <w:r>
         <w:lastRenderedPageBreak/>
         <w:t>UTC-0</w:t>
@@ -10074,7 +10170,7 @@
       <w:r>
         <w:t>:</w:t>
       </w:r>
-      <w:bookmarkEnd w:id="36"/>
+      <w:bookmarkEnd w:id="35"/>
       <w:r>
         <w:t xml:space="preserve"> </w:t>
       </w:r>
@@ -10086,7 +10182,7 @@
         </w:rPr>
         <w:t>Front-end: Method name: logout ()</w:t>
       </w:r>
-      <w:bookmarkEnd w:id="37"/>
+      <w:bookmarkEnd w:id="36"/>
     </w:p>
     <w:p>
       <w:r>
@@ -10363,7 +10459,7 @@
           <w:bCs/>
         </w:rPr>
       </w:pPr>
-      <w:bookmarkStart w:id="38" w:name="_Toc21480359"/>
+      <w:bookmarkStart w:id="37" w:name="_Toc21480359"/>
       <w:r>
         <w:lastRenderedPageBreak/>
         <w:t>UTC-0</w:t>
@@ -10383,9 +10479,27 @@
           <w:b/>
           <w:bCs/>
         </w:rPr>
-        <w:t>Front-end: Method name: showSummary ()</w:t>
-      </w:r>
-      <w:bookmarkEnd w:id="38"/>
+        <w:t xml:space="preserve">Front-end: Method name: </w:t>
+      </w:r>
+      <w:proofErr w:type="spellStart"/>
+      <w:r>
+        <w:rPr>
+          <w:rStyle w:val="ae"/>
+          <w:b/>
+          <w:bCs/>
+        </w:rPr>
+        <w:t>showSummary</w:t>
+      </w:r>
+      <w:proofErr w:type="spellEnd"/>
+      <w:r>
+        <w:rPr>
+          <w:rStyle w:val="ae"/>
+          <w:b/>
+          <w:bCs/>
+        </w:rPr>
+        <w:t xml:space="preserve"> ()</w:t>
+      </w:r>
+      <w:bookmarkEnd w:id="37"/>
     </w:p>
     <w:p>
       <w:r>
@@ -10414,8 +10528,13 @@
       <w:pPr>
         <w:spacing w:line="240" w:lineRule="auto"/>
       </w:pPr>
-      <w:r>
-        <w:t>sparklineData = [47, 45, 54, 38, 56, 24, 65, 31, 37, 39, 62, 51, 35, 41, 35, 27, 93, 53, 61, 27, 54, 43, 19, 46]</w:t>
+      <w:proofErr w:type="spellStart"/>
+      <w:r>
+        <w:t>sparklineData</w:t>
+      </w:r>
+      <w:proofErr w:type="spellEnd"/>
+      <w:r>
+        <w:t xml:space="preserve"> = [47, 45, 54, 38, 56, 24, 65, 31, 37, 39, 62, 51, 35, 41, 35, 27, 93, 53, 61, 27, 54, 43, 19, 46]</w:t>
       </w:r>
     </w:p>
     <w:p>
@@ -10486,7 +10605,14 @@
       </w:r>
       <w:r>
         <w:tab/>
-        <w:t>total_comments: '135,965',</w:t>
+      </w:r>
+      <w:proofErr w:type="spellStart"/>
+      <w:r>
+        <w:t>total_comments</w:t>
+      </w:r>
+      <w:proofErr w:type="spellEnd"/>
+      <w:r>
+        <w:t>: '135,965',</w:t>
       </w:r>
     </w:p>
     <w:p>
@@ -10498,7 +10624,14 @@
       </w:r>
       <w:r>
         <w:tab/>
-        <w:t>positive_comments: '99,821',</w:t>
+      </w:r>
+      <w:proofErr w:type="spellStart"/>
+      <w:r>
+        <w:t>positive_comments</w:t>
+      </w:r>
+      <w:proofErr w:type="spellEnd"/>
+      <w:r>
+        <w:t>: '99,821',</w:t>
       </w:r>
     </w:p>
     <w:p>
@@ -10510,7 +10643,14 @@
       </w:r>
       <w:r>
         <w:tab/>
-        <w:t>negative_comments: '10,212',</w:t>
+      </w:r>
+      <w:proofErr w:type="spellStart"/>
+      <w:r>
+        <w:t>negative_comments</w:t>
+      </w:r>
+      <w:proofErr w:type="spellEnd"/>
+      <w:r>
+        <w:t>: '10,212',</w:t>
       </w:r>
     </w:p>
     <w:p>
@@ -10522,7 +10662,14 @@
       </w:r>
       <w:r>
         <w:tab/>
-        <w:t>neutral_comments: '25,932',</w:t>
+      </w:r>
+      <w:proofErr w:type="spellStart"/>
+      <w:r>
+        <w:t>neutral_comments</w:t>
+      </w:r>
+      <w:proofErr w:type="spellEnd"/>
+      <w:r>
+        <w:t>: '25,932',</w:t>
       </w:r>
     </w:p>
     <w:p>
@@ -10534,7 +10681,14 @@
       </w:r>
       <w:r>
         <w:tab/>
-        <w:t>percent_total: '100%',</w:t>
+      </w:r>
+      <w:proofErr w:type="spellStart"/>
+      <w:r>
+        <w:t>percent_total</w:t>
+      </w:r>
+      <w:proofErr w:type="spellEnd"/>
+      <w:r>
+        <w:t>: '100%',</w:t>
       </w:r>
     </w:p>
     <w:p>
@@ -10546,7 +10700,14 @@
       </w:r>
       <w:r>
         <w:tab/>
-        <w:t>percent_positive: '73.4%',</w:t>
+      </w:r>
+      <w:proofErr w:type="spellStart"/>
+      <w:r>
+        <w:t>percent_positive</w:t>
+      </w:r>
+      <w:proofErr w:type="spellEnd"/>
+      <w:r>
+        <w:t>: '73.4%',</w:t>
       </w:r>
     </w:p>
     <w:p>
@@ -10558,7 +10719,14 @@
       </w:r>
       <w:r>
         <w:tab/>
-        <w:t>percent_negative: '7.5%',</w:t>
+      </w:r>
+      <w:proofErr w:type="spellStart"/>
+      <w:r>
+        <w:t>percent_negative</w:t>
+      </w:r>
+      <w:proofErr w:type="spellEnd"/>
+      <w:r>
+        <w:t>: '7.5%',</w:t>
       </w:r>
     </w:p>
     <w:p>
@@ -10570,7 +10738,14 @@
       </w:r>
       <w:r>
         <w:tab/>
-        <w:t>percent_neutral: '19.1%',</w:t>
+      </w:r>
+      <w:proofErr w:type="spellStart"/>
+      <w:r>
+        <w:t>percent_neutral</w:t>
+      </w:r>
+      <w:proofErr w:type="spellEnd"/>
+      <w:r>
+        <w:t>: '19.1%',</w:t>
       </w:r>
     </w:p>
     <w:p>
@@ -11435,9 +11610,11 @@
               </w:rPr>
               <w:t>{</w:t>
             </w:r>
+            <w:proofErr w:type="spellStart"/>
             <w:r>
               <w:t>sparklineData</w:t>
             </w:r>
+            <w:proofErr w:type="spellEnd"/>
             <w:r>
               <w:rPr>
                 <w:szCs w:val="24"/>
@@ -12010,7 +12187,7 @@
       <w:pPr>
         <w:pStyle w:val="3"/>
       </w:pPr>
-      <w:bookmarkStart w:id="39" w:name="_Toc21480360"/>
+      <w:bookmarkStart w:id="38" w:name="_Toc21480360"/>
       <w:r>
         <w:rPr>
           <w:rFonts w:hint="eastAsia"/>
@@ -12021,7 +12198,7 @@
       <w:r>
         <w:t>Progress II]</w:t>
       </w:r>
-      <w:bookmarkEnd w:id="39"/>
+      <w:bookmarkEnd w:id="38"/>
     </w:p>
     <w:p>
       <w:pPr>
@@ -12032,7 +12209,7 @@
           <w:bCs/>
         </w:rPr>
       </w:pPr>
-      <w:bookmarkStart w:id="40" w:name="_Toc21480361"/>
+      <w:bookmarkStart w:id="39" w:name="_Toc21480361"/>
       <w:r>
         <w:t>UTC-0</w:t>
       </w:r>
@@ -12058,6 +12235,7 @@
         </w:rPr>
         <w:t xml:space="preserve">-end: Method name: </w:t>
       </w:r>
+      <w:proofErr w:type="spellStart"/>
       <w:r>
         <w:rPr>
           <w:rStyle w:val="ae"/>
@@ -12066,6 +12244,7 @@
         </w:rPr>
         <w:t>componentDidMount</w:t>
       </w:r>
+      <w:proofErr w:type="spellEnd"/>
       <w:r>
         <w:rPr>
           <w:rStyle w:val="ae"/>
@@ -12074,7 +12253,7 @@
         </w:rPr>
         <w:t xml:space="preserve"> ()</w:t>
       </w:r>
-      <w:bookmarkEnd w:id="40"/>
+      <w:bookmarkEnd w:id="39"/>
     </w:p>
     <w:p>
       <w:r>
@@ -12360,7 +12539,7 @@
           <w:bCs/>
         </w:rPr>
       </w:pPr>
-      <w:bookmarkStart w:id="41" w:name="_Toc21480362"/>
+      <w:bookmarkStart w:id="40" w:name="_Toc21480362"/>
       <w:r>
         <w:lastRenderedPageBreak/>
         <w:t>UTC-0</w:t>
@@ -12387,6 +12566,7 @@
         </w:rPr>
         <w:t xml:space="preserve">-end: Method name: </w:t>
       </w:r>
+      <w:proofErr w:type="spellStart"/>
       <w:r>
         <w:rPr>
           <w:rStyle w:val="ae"/>
@@ -12395,6 +12575,7 @@
         </w:rPr>
         <w:t>getAllHotel</w:t>
       </w:r>
+      <w:proofErr w:type="spellEnd"/>
       <w:r>
         <w:rPr>
           <w:rStyle w:val="ae"/>
@@ -12403,7 +12584,7 @@
         </w:rPr>
         <w:t xml:space="preserve"> ()</w:t>
       </w:r>
-      <w:bookmarkEnd w:id="41"/>
+      <w:bookmarkEnd w:id="40"/>
     </w:p>
     <w:p>
       <w:r>
@@ -12462,7 +12643,23 @@
         <w:tab/>
       </w:r>
       <w:r>
-        <w:t>"hotel": "Agriturismo Le Grotte"</w:t>
+        <w:t>"hotel": "</w:t>
+      </w:r>
+      <w:proofErr w:type="spellStart"/>
+      <w:r>
+        <w:t>Agriturismo</w:t>
+      </w:r>
+      <w:proofErr w:type="spellEnd"/>
+      <w:r>
+        <w:t xml:space="preserve"> Le </w:t>
+      </w:r>
+      <w:proofErr w:type="spellStart"/>
+      <w:r>
+        <w:t>Grotte</w:t>
+      </w:r>
+      <w:proofErr w:type="spellEnd"/>
+      <w:r>
+        <w:t>"</w:t>
       </w:r>
       <w:r>
         <w:t>},</w:t>
@@ -12496,7 +12693,15 @@
         </w:tabs>
       </w:pPr>
       <w:r>
-        <w:t xml:space="preserve">      "hotel": "Park Hotel Villa Grazioli"}]}</w:t>
+        <w:t xml:space="preserve">      "hotel": "Park Hotel Villa </w:t>
+      </w:r>
+      <w:proofErr w:type="spellStart"/>
+      <w:r>
+        <w:t>Grazioli</w:t>
+      </w:r>
+      <w:proofErr w:type="spellEnd"/>
+      <w:r>
+        <w:t>"}]}</w:t>
       </w:r>
     </w:p>
     <w:tbl>
@@ -12939,7 +13144,7 @@
           <w:bCs/>
         </w:rPr>
       </w:pPr>
-      <w:bookmarkStart w:id="42" w:name="_Toc21480363"/>
+      <w:bookmarkStart w:id="41" w:name="_Toc21480363"/>
       <w:r>
         <w:lastRenderedPageBreak/>
         <w:t>UTC-0</w:t>
@@ -12966,6 +13171,7 @@
         </w:rPr>
         <w:t xml:space="preserve">-end: Method name: </w:t>
       </w:r>
+      <w:proofErr w:type="spellStart"/>
       <w:r>
         <w:rPr>
           <w:rStyle w:val="ae"/>
@@ -12974,6 +13180,7 @@
         </w:rPr>
         <w:t>getHotel</w:t>
       </w:r>
+      <w:proofErr w:type="spellEnd"/>
       <w:r>
         <w:rPr>
           <w:rStyle w:val="ae"/>
@@ -12982,7 +13189,7 @@
         </w:rPr>
         <w:t xml:space="preserve"> ()</w:t>
       </w:r>
-      <w:bookmarkEnd w:id="42"/>
+      <w:bookmarkEnd w:id="41"/>
     </w:p>
     <w:p>
       <w:r>
@@ -13034,7 +13241,23 @@
         </w:tabs>
       </w:pPr>
       <w:r>
-        <w:t xml:space="preserve">  {"c_id": 1627,"content": "The user only left a rating.","date": "2017-11-12",</w:t>
+        <w:t xml:space="preserve">  {"</w:t>
+      </w:r>
+      <w:proofErr w:type="spellStart"/>
+      <w:r>
+        <w:t>c_id</w:t>
+      </w:r>
+      <w:proofErr w:type="spellEnd"/>
+      <w:r>
+        <w:t xml:space="preserve">": 1627,"content": "The user only left a </w:t>
+      </w:r>
+      <w:proofErr w:type="spellStart"/>
+      <w:r>
+        <w:t>rating.","date</w:t>
+      </w:r>
+      <w:proofErr w:type="spellEnd"/>
+      <w:r>
+        <w:t>": "2017-11-12",</w:t>
       </w:r>
       <w:r>
         <w:rPr>
@@ -13043,7 +13266,15 @@
         <w:t xml:space="preserve"> </w:t>
       </w:r>
       <w:r>
-        <w:t>"rating": 50},{"c_id": 1640,</w:t>
+        <w:t>"rating": 50},{"</w:t>
+      </w:r>
+      <w:proofErr w:type="spellStart"/>
+      <w:r>
+        <w:t>c_id</w:t>
+      </w:r>
+      <w:proofErr w:type="spellEnd"/>
+      <w:r>
+        <w:t>": 1640,</w:t>
       </w:r>
       <w:r>
         <w:rPr>
@@ -13247,6 +13478,7 @@
                 <w:szCs w:val="24"/>
               </w:rPr>
             </w:pPr>
+            <w:proofErr w:type="spellStart"/>
             <w:r>
               <w:rPr>
                 <w:rFonts w:hint="eastAsia"/>
@@ -13258,11 +13490,31 @@
               <w:rPr>
                 <w:szCs w:val="24"/>
               </w:rPr>
-              <w:t>otelname=”</w:t>
-            </w:r>
-            <w:r>
-              <w:t xml:space="preserve"> Agriturismo Le Grotte</w:t>
-            </w:r>
+              <w:t>otelname</w:t>
+            </w:r>
+            <w:proofErr w:type="spellEnd"/>
+            <w:r>
+              <w:rPr>
+                <w:szCs w:val="24"/>
+              </w:rPr>
+              <w:t>=”</w:t>
+            </w:r>
+            <w:r>
+              <w:t xml:space="preserve"> </w:t>
+            </w:r>
+            <w:proofErr w:type="spellStart"/>
+            <w:r>
+              <w:t>Agriturismo</w:t>
+            </w:r>
+            <w:proofErr w:type="spellEnd"/>
+            <w:r>
+              <w:t xml:space="preserve"> Le </w:t>
+            </w:r>
+            <w:proofErr w:type="spellStart"/>
+            <w:r>
+              <w:t>Grotte</w:t>
+            </w:r>
+            <w:proofErr w:type="spellEnd"/>
             <w:r>
               <w:rPr>
                 <w:szCs w:val="24"/>
@@ -13535,7 +13787,7 @@
           <w:bCs/>
         </w:rPr>
       </w:pPr>
-      <w:bookmarkStart w:id="43" w:name="_Toc21480364"/>
+      <w:bookmarkStart w:id="42" w:name="_Toc21480364"/>
       <w:r>
         <w:lastRenderedPageBreak/>
         <w:t>UTC-0</w:t>
@@ -13594,7 +13846,7 @@
         </w:rPr>
         <w:t>)</w:t>
       </w:r>
-      <w:bookmarkEnd w:id="43"/>
+      <w:bookmarkEnd w:id="42"/>
     </w:p>
     <w:p>
       <w:r>
@@ -13802,9 +14054,19 @@
               </w:rPr>
               <w:t>comment = {username: “user”, content: “good”, hotel: “</w:t>
             </w:r>
-            <w:r>
-              <w:t>Agriturismo Le Grotte</w:t>
-            </w:r>
+            <w:proofErr w:type="spellStart"/>
+            <w:r>
+              <w:t>Agriturismo</w:t>
+            </w:r>
+            <w:proofErr w:type="spellEnd"/>
+            <w:r>
+              <w:t xml:space="preserve"> Le </w:t>
+            </w:r>
+            <w:proofErr w:type="spellStart"/>
+            <w:r>
+              <w:t>Grotte</w:t>
+            </w:r>
+            <w:proofErr w:type="spellEnd"/>
             <w:r>
               <w:rPr>
                 <w:szCs w:val="24"/>
@@ -13966,7 +14228,7 @@
           <w:bCs/>
         </w:rPr>
       </w:pPr>
-      <w:bookmarkStart w:id="44" w:name="_Toc21480365"/>
+      <w:bookmarkStart w:id="43" w:name="_Toc21480365"/>
       <w:r>
         <w:lastRenderedPageBreak/>
         <w:t>UTC-</w:t>
@@ -13993,6 +14255,7 @@
         </w:rPr>
         <w:t xml:space="preserve">-end: Method name: </w:t>
       </w:r>
+      <w:proofErr w:type="spellStart"/>
       <w:r>
         <w:rPr>
           <w:rStyle w:val="ae"/>
@@ -14001,6 +14264,7 @@
         </w:rPr>
         <w:t>getAll</w:t>
       </w:r>
+      <w:proofErr w:type="spellEnd"/>
       <w:r>
         <w:rPr>
           <w:rStyle w:val="ae"/>
@@ -14017,7 +14281,7 @@
         </w:rPr>
         <w:t>)</w:t>
       </w:r>
-      <w:bookmarkEnd w:id="44"/>
+      <w:bookmarkEnd w:id="43"/>
     </w:p>
     <w:p>
       <w:r>
@@ -14060,7 +14324,63 @@
         </w:tabs>
       </w:pPr>
       <w:r>
-        <w:t xml:space="preserve">  [{"content": "super admin logged in","creator": "super admin",= "log_id": 1,"time":"2019-10-08 15:40:37","type": "Login"}, {"content": "super admin logged in","creator": "super admin","log_id": 2, "time": "2019-10-08 15:40:52", "type":"Login"},{ "content": "super admin logged in","creator": "super admin","log_id": 3,"time": "2019-10-08 15:40:57","type": "Login}]</w:t>
+        <w:t xml:space="preserve">  [{"content": "super admin logged </w:t>
+      </w:r>
+      <w:proofErr w:type="spellStart"/>
+      <w:r>
+        <w:t>in","creator</w:t>
+      </w:r>
+      <w:proofErr w:type="spellEnd"/>
+      <w:r>
+        <w:t>": "super admin",= "</w:t>
+      </w:r>
+      <w:proofErr w:type="spellStart"/>
+      <w:r>
+        <w:t>log_id</w:t>
+      </w:r>
+      <w:proofErr w:type="spellEnd"/>
+      <w:r>
+        <w:t xml:space="preserve">": 1,"time":"2019-10-08 15:40:37","type": "Login"}, {"content": "super admin logged </w:t>
+      </w:r>
+      <w:proofErr w:type="spellStart"/>
+      <w:r>
+        <w:t>in","creator</w:t>
+      </w:r>
+      <w:proofErr w:type="spellEnd"/>
+      <w:r>
+        <w:t>": "super admin","</w:t>
+      </w:r>
+      <w:proofErr w:type="spellStart"/>
+      <w:r>
+        <w:t>log_id</w:t>
+      </w:r>
+      <w:proofErr w:type="spellEnd"/>
+      <w:r>
+        <w:t>": 2, "time": "2019-10-08 15:40:52", "</w:t>
+      </w:r>
+      <w:proofErr w:type="spellStart"/>
+      <w:r>
+        <w:t>type":"Login</w:t>
+      </w:r>
+      <w:proofErr w:type="spellEnd"/>
+      <w:r>
+        <w:t xml:space="preserve">"},{ "content": "super admin logged </w:t>
+      </w:r>
+      <w:proofErr w:type="spellStart"/>
+      <w:r>
+        <w:t>in","creator</w:t>
+      </w:r>
+      <w:proofErr w:type="spellEnd"/>
+      <w:r>
+        <w:t>": "super admin","</w:t>
+      </w:r>
+      <w:proofErr w:type="spellStart"/>
+      <w:r>
+        <w:t>log_id</w:t>
+      </w:r>
+      <w:proofErr w:type="spellEnd"/>
+      <w:r>
+        <w:t>": 3,"time": "2019-10-08 15:40:57","type": "Login}]</w:t>
       </w:r>
     </w:p>
     <w:p/>
@@ -14483,7 +14803,7 @@
         </w:rPr>
         <w:br w:type="page"/>
       </w:r>
-      <w:bookmarkStart w:id="45" w:name="_Toc21480366"/>
+      <w:bookmarkStart w:id="44" w:name="_Toc21480366"/>
       <w:r>
         <w:rPr>
           <w:rStyle w:val="ae"/>
@@ -14493,7 +14813,7 @@
         <w:lastRenderedPageBreak/>
         <w:t>[Progress I]</w:t>
       </w:r>
-      <w:bookmarkEnd w:id="45"/>
+      <w:bookmarkEnd w:id="44"/>
     </w:p>
     <w:p>
       <w:pPr>
@@ -14504,7 +14824,7 @@
           <w:bCs/>
         </w:rPr>
       </w:pPr>
-      <w:bookmarkStart w:id="46" w:name="_Toc21480367"/>
+      <w:bookmarkStart w:id="45" w:name="_Toc21480367"/>
       <w:r>
         <w:t>UTC-</w:t>
       </w:r>
@@ -14530,7 +14850,7 @@
         </w:rPr>
         <w:t>-end: Method name: login ()</w:t>
       </w:r>
-      <w:bookmarkEnd w:id="46"/>
+      <w:bookmarkEnd w:id="45"/>
     </w:p>
     <w:p>
       <w:r>
@@ -14790,7 +15110,21 @@
               <w:rPr>
                 <w:shd w:val="clear" w:color="auto" w:fill="F1F0F0"/>
               </w:rPr>
-              <w:t>{“message": "Login successfully", "token": "eyJ…g34GY", "user": "admin001”}</w:t>
+              <w:t>{“message": "Login successfully", "token": "</w:t>
+            </w:r>
+            <w:proofErr w:type="spellStart"/>
+            <w:r>
+              <w:rPr>
+                <w:shd w:val="clear" w:color="auto" w:fill="F1F0F0"/>
+              </w:rPr>
+              <w:t>eyJ</w:t>
+            </w:r>
+            <w:proofErr w:type="spellEnd"/>
+            <w:r>
+              <w:rPr>
+                <w:shd w:val="clear" w:color="auto" w:fill="F1F0F0"/>
+              </w:rPr>
+              <w:t>…g34GY", "user": "admin001”}</w:t>
             </w:r>
           </w:p>
         </w:tc>
@@ -14941,7 +15275,7 @@
           <w:bCs/>
         </w:rPr>
       </w:pPr>
-      <w:bookmarkStart w:id="47" w:name="_Toc21480368"/>
+      <w:bookmarkStart w:id="46" w:name="_Toc21480368"/>
       <w:r>
         <w:lastRenderedPageBreak/>
         <w:t>UTC-</w:t>
@@ -14963,23 +15297,33 @@
         </w:rPr>
         <w:t xml:space="preserve">Back-end: Method name: </w:t>
       </w:r>
+      <w:proofErr w:type="spellStart"/>
       <w:r>
         <w:rPr>
           <w:rStyle w:val="ae"/>
           <w:b/>
           <w:bCs/>
         </w:rPr>
-        <w:t xml:space="preserve">admin_login </w:t>
-      </w:r>
+        <w:t>admin_login</w:t>
+      </w:r>
+      <w:proofErr w:type="spellEnd"/>
       <w:r>
         <w:rPr>
           <w:rStyle w:val="ae"/>
           <w:b/>
           <w:bCs/>
         </w:rPr>
+        <w:t xml:space="preserve"> </w:t>
+      </w:r>
+      <w:r>
+        <w:rPr>
+          <w:rStyle w:val="ae"/>
+          <w:b/>
+          <w:bCs/>
+        </w:rPr>
         <w:t>()</w:t>
       </w:r>
-      <w:bookmarkEnd w:id="47"/>
+      <w:bookmarkEnd w:id="46"/>
     </w:p>
     <w:p>
       <w:r>
@@ -15224,12 +15568,14 @@
               </w:rPr>
               <w:t>assword=</w:t>
             </w:r>
+            <w:proofErr w:type="spellStart"/>
             <w:r>
               <w:rPr>
                 <w:szCs w:val="24"/>
               </w:rPr>
               <w:t>supersuper</w:t>
             </w:r>
+            <w:proofErr w:type="spellEnd"/>
           </w:p>
         </w:tc>
         <w:tc>
@@ -15367,8 +15713,16 @@
               <w:rPr>
                 <w:szCs w:val="24"/>
               </w:rPr>
-              <w:t>assword=supersuper</w:t>
-            </w:r>
+              <w:t>assword=</w:t>
+            </w:r>
+            <w:proofErr w:type="spellStart"/>
+            <w:r>
+              <w:rPr>
+                <w:szCs w:val="24"/>
+              </w:rPr>
+              <w:t>supersuper</w:t>
+            </w:r>
+            <w:proofErr w:type="spellEnd"/>
           </w:p>
         </w:tc>
         <w:tc>
@@ -15425,7 +15779,7 @@
           <w:bCs/>
         </w:rPr>
       </w:pPr>
-      <w:bookmarkStart w:id="48" w:name="_Toc21480369"/>
+      <w:bookmarkStart w:id="47" w:name="_Toc21480369"/>
       <w:r>
         <w:lastRenderedPageBreak/>
         <w:t>UTC-</w:t>
@@ -15447,6 +15801,7 @@
         </w:rPr>
         <w:t xml:space="preserve">Back-end: Method name: </w:t>
       </w:r>
+      <w:proofErr w:type="spellStart"/>
       <w:r>
         <w:rPr>
           <w:rStyle w:val="ae"/>
@@ -15464,6 +15819,7 @@
         </w:rPr>
         <w:t>_account</w:t>
       </w:r>
+      <w:proofErr w:type="spellEnd"/>
       <w:r>
         <w:rPr>
           <w:rStyle w:val="ae"/>
@@ -15480,7 +15836,7 @@
         </w:rPr>
         <w:t>(username)</w:t>
       </w:r>
-      <w:bookmarkEnd w:id="48"/>
+      <w:bookmarkEnd w:id="47"/>
     </w:p>
     <w:p>
       <w:r>
@@ -15905,7 +16261,7 @@
           <w:bCs/>
         </w:rPr>
       </w:pPr>
-      <w:bookmarkStart w:id="49" w:name="_Toc21480370"/>
+      <w:bookmarkStart w:id="48" w:name="_Toc21480370"/>
       <w:r>
         <w:lastRenderedPageBreak/>
         <w:t>UTC-</w:t>
@@ -15943,7 +16299,7 @@
         </w:rPr>
         <w:t xml:space="preserve"> ()</w:t>
       </w:r>
-      <w:bookmarkEnd w:id="49"/>
+      <w:bookmarkEnd w:id="48"/>
     </w:p>
     <w:p>
       <w:r>
@@ -16298,7 +16654,7 @@
           <w:bCs/>
         </w:rPr>
       </w:pPr>
-      <w:bookmarkStart w:id="50" w:name="_Toc21480371"/>
+      <w:bookmarkStart w:id="49" w:name="_Toc21480371"/>
       <w:r>
         <w:lastRenderedPageBreak/>
         <w:t>UTC-1</w:t>
@@ -16331,9 +16687,27 @@
           <w:b/>
           <w:bCs/>
         </w:rPr>
-        <w:t>Method name: get_all_account ()</w:t>
-      </w:r>
-      <w:bookmarkEnd w:id="50"/>
+        <w:t xml:space="preserve">Method name: </w:t>
+      </w:r>
+      <w:proofErr w:type="spellStart"/>
+      <w:r>
+        <w:rPr>
+          <w:rStyle w:val="ae"/>
+          <w:b/>
+          <w:bCs/>
+        </w:rPr>
+        <w:t>get_all_account</w:t>
+      </w:r>
+      <w:proofErr w:type="spellEnd"/>
+      <w:r>
+        <w:rPr>
+          <w:rStyle w:val="ae"/>
+          <w:b/>
+          <w:bCs/>
+        </w:rPr>
+        <w:t xml:space="preserve"> ()</w:t>
+      </w:r>
+      <w:bookmarkEnd w:id="49"/>
     </w:p>
     <w:p>
       <w:r>
@@ -16807,7 +17181,7 @@
           <w:bCs/>
         </w:rPr>
       </w:pPr>
-      <w:bookmarkStart w:id="51" w:name="_Toc21480372"/>
+      <w:bookmarkStart w:id="50" w:name="_Toc21480372"/>
       <w:r>
         <w:t>UTC-1</w:t>
       </w:r>
@@ -16823,9 +17197,27 @@
           <w:b/>
           <w:bCs/>
         </w:rPr>
-        <w:t>Back-end: Method name: edit_username ()</w:t>
-      </w:r>
-      <w:bookmarkEnd w:id="51"/>
+        <w:t xml:space="preserve">Back-end: Method name: </w:t>
+      </w:r>
+      <w:proofErr w:type="spellStart"/>
+      <w:r>
+        <w:rPr>
+          <w:rStyle w:val="ae"/>
+          <w:b/>
+          <w:bCs/>
+        </w:rPr>
+        <w:t>edit_username</w:t>
+      </w:r>
+      <w:proofErr w:type="spellEnd"/>
+      <w:r>
+        <w:rPr>
+          <w:rStyle w:val="ae"/>
+          <w:b/>
+          <w:bCs/>
+        </w:rPr>
+        <w:t xml:space="preserve"> ()</w:t>
+      </w:r>
+      <w:bookmarkEnd w:id="50"/>
     </w:p>
     <w:p>
       <w:r>
@@ -17301,7 +17693,7 @@
           <w:bCs/>
         </w:rPr>
       </w:pPr>
-      <w:bookmarkStart w:id="52" w:name="_Toc21480373"/>
+      <w:bookmarkStart w:id="51" w:name="_Toc21480373"/>
       <w:r>
         <w:lastRenderedPageBreak/>
         <w:t>UTC-1</w:t>
@@ -17318,9 +17710,27 @@
           <w:b/>
           <w:bCs/>
         </w:rPr>
-        <w:t>Back-end: Method name: edit_password ()</w:t>
-      </w:r>
-      <w:bookmarkEnd w:id="52"/>
+        <w:t xml:space="preserve">Back-end: Method name: </w:t>
+      </w:r>
+      <w:proofErr w:type="spellStart"/>
+      <w:r>
+        <w:rPr>
+          <w:rStyle w:val="ae"/>
+          <w:b/>
+          <w:bCs/>
+        </w:rPr>
+        <w:t>edit_password</w:t>
+      </w:r>
+      <w:proofErr w:type="spellEnd"/>
+      <w:r>
+        <w:rPr>
+          <w:rStyle w:val="ae"/>
+          <w:b/>
+          <w:bCs/>
+        </w:rPr>
+        <w:t xml:space="preserve"> ()</w:t>
+      </w:r>
+      <w:bookmarkEnd w:id="51"/>
     </w:p>
     <w:p>
       <w:r>
@@ -17564,7 +17974,21 @@
                 <w:szCs w:val="24"/>
               </w:rPr>
               <w:tab/>
-              <w:t>"password":"tttttt",</w:t>
+              <w:t>"password":"</w:t>
+            </w:r>
+            <w:proofErr w:type="spellStart"/>
+            <w:r>
+              <w:rPr>
+                <w:szCs w:val="24"/>
+              </w:rPr>
+              <w:t>tttttt</w:t>
+            </w:r>
+            <w:proofErr w:type="spellEnd"/>
+            <w:r>
+              <w:rPr>
+                <w:szCs w:val="24"/>
+              </w:rPr>
+              <w:t>",</w:t>
             </w:r>
           </w:p>
           <w:p>
@@ -17742,12 +18166,14 @@
               <w:tab/>
               <w:t>"password":"</w:t>
             </w:r>
+            <w:proofErr w:type="spellStart"/>
             <w:r>
               <w:rPr>
                 <w:szCs w:val="24"/>
               </w:rPr>
               <w:t>kkkkkk</w:t>
             </w:r>
+            <w:proofErr w:type="spellEnd"/>
             <w:r>
               <w:rPr>
                 <w:szCs w:val="24"/>
@@ -17813,7 +18239,7 @@
           <w:bCs/>
         </w:rPr>
       </w:pPr>
-      <w:bookmarkStart w:id="53" w:name="_Toc21480374"/>
+      <w:bookmarkStart w:id="52" w:name="_Toc21480374"/>
       <w:r>
         <w:lastRenderedPageBreak/>
         <w:t>UTC-1</w:t>
@@ -17832,7 +18258,7 @@
         </w:rPr>
         <w:t>Back-end: Method name: approve_user ()</w:t>
       </w:r>
-      <w:bookmarkEnd w:id="53"/>
+      <w:bookmarkEnd w:id="52"/>
     </w:p>
     <w:p>
       <w:r>
@@ -18044,7 +18470,21 @@
               <w:rPr>
                 <w:szCs w:val="24"/>
               </w:rPr>
-              <w:t xml:space="preserve"> “testagain”</w:t>
+              <w:t xml:space="preserve"> “</w:t>
+            </w:r>
+            <w:proofErr w:type="spellStart"/>
+            <w:r>
+              <w:rPr>
+                <w:szCs w:val="24"/>
+              </w:rPr>
+              <w:t>testagain</w:t>
+            </w:r>
+            <w:proofErr w:type="spellEnd"/>
+            <w:r>
+              <w:rPr>
+                <w:szCs w:val="24"/>
+              </w:rPr>
+              <w:t>”</w:t>
             </w:r>
             <w:r>
               <w:rPr>
@@ -18069,7 +18509,21 @@
               <w:rPr>
                 <w:szCs w:val="24"/>
               </w:rPr>
-              <w:t xml:space="preserve">{"result": {"message": "testagain's request is approved"}} </w:t>
+              <w:t>{"result": {"message": "</w:t>
+            </w:r>
+            <w:proofErr w:type="spellStart"/>
+            <w:r>
+              <w:rPr>
+                <w:szCs w:val="24"/>
+              </w:rPr>
+              <w:t>testagain's</w:t>
+            </w:r>
+            <w:proofErr w:type="spellEnd"/>
+            <w:r>
+              <w:rPr>
+                <w:szCs w:val="24"/>
+              </w:rPr>
+              <w:t xml:space="preserve"> request is approved"}} </w:t>
             </w:r>
           </w:p>
         </w:tc>
@@ -18155,7 +18609,21 @@
               <w:rPr>
                 <w:szCs w:val="24"/>
               </w:rPr>
-              <w:t xml:space="preserve"> “testttagain”</w:t>
+              <w:t xml:space="preserve"> “</w:t>
+            </w:r>
+            <w:proofErr w:type="spellStart"/>
+            <w:r>
+              <w:rPr>
+                <w:szCs w:val="24"/>
+              </w:rPr>
+              <w:t>testttagain</w:t>
+            </w:r>
+            <w:proofErr w:type="spellEnd"/>
+            <w:r>
+              <w:rPr>
+                <w:szCs w:val="24"/>
+              </w:rPr>
+              <w:t>”</w:t>
             </w:r>
             <w:r>
               <w:rPr>
@@ -18212,7 +18680,7 @@
           <w:bCs/>
         </w:rPr>
       </w:pPr>
-      <w:bookmarkStart w:id="54" w:name="_Toc21480375"/>
+      <w:bookmarkStart w:id="53" w:name="_Toc21480375"/>
       <w:r>
         <w:lastRenderedPageBreak/>
         <w:t>UTC-1</w:t>
@@ -18229,9 +18697,27 @@
           <w:b/>
           <w:bCs/>
         </w:rPr>
-        <w:t>Back-end: Method name: reject_user ()</w:t>
-      </w:r>
-      <w:bookmarkEnd w:id="54"/>
+        <w:t xml:space="preserve">Back-end: Method name: </w:t>
+      </w:r>
+      <w:proofErr w:type="spellStart"/>
+      <w:r>
+        <w:rPr>
+          <w:rStyle w:val="ae"/>
+          <w:b/>
+          <w:bCs/>
+        </w:rPr>
+        <w:t>reject_user</w:t>
+      </w:r>
+      <w:proofErr w:type="spellEnd"/>
+      <w:r>
+        <w:rPr>
+          <w:rStyle w:val="ae"/>
+          <w:b/>
+          <w:bCs/>
+        </w:rPr>
+        <w:t xml:space="preserve"> ()</w:t>
+      </w:r>
+      <w:bookmarkEnd w:id="53"/>
     </w:p>
     <w:p>
       <w:r>
@@ -18443,7 +18929,21 @@
               <w:rPr>
                 <w:szCs w:val="24"/>
               </w:rPr>
-              <w:t xml:space="preserve"> “testagain”</w:t>
+              <w:t xml:space="preserve"> “</w:t>
+            </w:r>
+            <w:proofErr w:type="spellStart"/>
+            <w:r>
+              <w:rPr>
+                <w:szCs w:val="24"/>
+              </w:rPr>
+              <w:t>testagain</w:t>
+            </w:r>
+            <w:proofErr w:type="spellEnd"/>
+            <w:r>
+              <w:rPr>
+                <w:szCs w:val="24"/>
+              </w:rPr>
+              <w:t>”</w:t>
             </w:r>
             <w:r>
               <w:rPr>
@@ -18468,7 +18968,21 @@
               <w:rPr>
                 <w:szCs w:val="24"/>
               </w:rPr>
-              <w:t xml:space="preserve">{"result": {"message": "testagain's request is </w:t>
+              <w:t>{"result": {"message": "</w:t>
+            </w:r>
+            <w:proofErr w:type="spellStart"/>
+            <w:r>
+              <w:rPr>
+                <w:szCs w:val="24"/>
+              </w:rPr>
+              <w:t>testagain's</w:t>
+            </w:r>
+            <w:proofErr w:type="spellEnd"/>
+            <w:r>
+              <w:rPr>
+                <w:szCs w:val="24"/>
+              </w:rPr>
+              <w:t xml:space="preserve"> request is </w:t>
             </w:r>
             <w:r>
               <w:rPr>
@@ -18566,7 +19080,21 @@
               <w:rPr>
                 <w:szCs w:val="24"/>
               </w:rPr>
-              <w:t xml:space="preserve"> “testttagain”</w:t>
+              <w:t xml:space="preserve"> “</w:t>
+            </w:r>
+            <w:proofErr w:type="spellStart"/>
+            <w:r>
+              <w:rPr>
+                <w:szCs w:val="24"/>
+              </w:rPr>
+              <w:t>testttagain</w:t>
+            </w:r>
+            <w:proofErr w:type="spellEnd"/>
+            <w:r>
+              <w:rPr>
+                <w:szCs w:val="24"/>
+              </w:rPr>
+              <w:t>”</w:t>
             </w:r>
             <w:r>
               <w:rPr>
@@ -18625,7 +19153,7 @@
           <w:bCs/>
         </w:rPr>
       </w:pPr>
-      <w:bookmarkStart w:id="55" w:name="_Toc21480376"/>
+      <w:bookmarkStart w:id="54" w:name="_Toc21480376"/>
       <w:r>
         <w:lastRenderedPageBreak/>
         <w:t>UTC-</w:t>
@@ -18658,9 +19186,27 @@
           <w:b/>
           <w:bCs/>
         </w:rPr>
-        <w:t>Method name: get_pending ()</w:t>
-      </w:r>
-      <w:bookmarkEnd w:id="55"/>
+        <w:t xml:space="preserve">Method name: </w:t>
+      </w:r>
+      <w:proofErr w:type="spellStart"/>
+      <w:r>
+        <w:rPr>
+          <w:rStyle w:val="ae"/>
+          <w:b/>
+          <w:bCs/>
+        </w:rPr>
+        <w:t>get_pending</w:t>
+      </w:r>
+      <w:proofErr w:type="spellEnd"/>
+      <w:r>
+        <w:rPr>
+          <w:rStyle w:val="ae"/>
+          <w:b/>
+          <w:bCs/>
+        </w:rPr>
+        <w:t xml:space="preserve"> ()</w:t>
+      </w:r>
+      <w:bookmarkEnd w:id="54"/>
     </w:p>
     <w:p>
       <w:r>
@@ -19062,7 +19608,7 @@
           <w:bCs/>
         </w:rPr>
       </w:pPr>
-      <w:bookmarkStart w:id="56" w:name="_Toc21480377"/>
+      <w:bookmarkStart w:id="55" w:name="_Toc21480377"/>
       <w:r>
         <w:lastRenderedPageBreak/>
         <w:t>UTC-</w:t>
@@ -19103,9 +19649,27 @@
           <w:b/>
           <w:bCs/>
         </w:rPr>
-        <w:t>Method name: add_user ()</w:t>
-      </w:r>
-      <w:bookmarkEnd w:id="56"/>
+        <w:t xml:space="preserve">Method name: </w:t>
+      </w:r>
+      <w:proofErr w:type="spellStart"/>
+      <w:r>
+        <w:rPr>
+          <w:rStyle w:val="ae"/>
+          <w:b/>
+          <w:bCs/>
+        </w:rPr>
+        <w:t>add_user</w:t>
+      </w:r>
+      <w:proofErr w:type="spellEnd"/>
+      <w:r>
+        <w:rPr>
+          <w:rStyle w:val="ae"/>
+          <w:b/>
+          <w:bCs/>
+        </w:rPr>
+        <w:t xml:space="preserve"> ()</w:t>
+      </w:r>
+      <w:bookmarkEnd w:id="55"/>
     </w:p>
     <w:p>
       <w:r>
@@ -19414,7 +19978,7 @@
           <w:bCs/>
         </w:rPr>
       </w:pPr>
-      <w:bookmarkStart w:id="57" w:name="_Toc21480378"/>
+      <w:bookmarkStart w:id="56" w:name="_Toc21480378"/>
       <w:r>
         <w:lastRenderedPageBreak/>
         <w:t>UTC-</w:t>
@@ -19455,9 +20019,27 @@
           <w:b/>
           <w:bCs/>
         </w:rPr>
-        <w:t>Method name: get_account_by_username ()</w:t>
-      </w:r>
-      <w:bookmarkEnd w:id="57"/>
+        <w:t xml:space="preserve">Method name: </w:t>
+      </w:r>
+      <w:proofErr w:type="spellStart"/>
+      <w:r>
+        <w:rPr>
+          <w:rStyle w:val="ae"/>
+          <w:b/>
+          <w:bCs/>
+        </w:rPr>
+        <w:t>get_account_by_username</w:t>
+      </w:r>
+      <w:proofErr w:type="spellEnd"/>
+      <w:r>
+        <w:rPr>
+          <w:rStyle w:val="ae"/>
+          <w:b/>
+          <w:bCs/>
+        </w:rPr>
+        <w:t xml:space="preserve"> ()</w:t>
+      </w:r>
+      <w:bookmarkEnd w:id="56"/>
     </w:p>
     <w:p>
       <w:r>
@@ -19822,7 +20404,21 @@
               <w:rPr>
                 <w:szCs w:val="24"/>
               </w:rPr>
-              <w:t>{"username":"junyu"}</w:t>
+              <w:t>{"username":"</w:t>
+            </w:r>
+            <w:proofErr w:type="spellStart"/>
+            <w:r>
+              <w:rPr>
+                <w:szCs w:val="24"/>
+              </w:rPr>
+              <w:t>junyu</w:t>
+            </w:r>
+            <w:proofErr w:type="spellEnd"/>
+            <w:r>
+              <w:rPr>
+                <w:szCs w:val="24"/>
+              </w:rPr>
+              <w:t>"}</w:t>
             </w:r>
           </w:p>
         </w:tc>
@@ -19916,7 +20512,7 @@
       <w:pPr>
         <w:pStyle w:val="3"/>
       </w:pPr>
-      <w:bookmarkStart w:id="58" w:name="_Toc21480379"/>
+      <w:bookmarkStart w:id="57" w:name="_Toc21480379"/>
       <w:r>
         <w:rPr>
           <w:rFonts w:hint="eastAsia"/>
@@ -19927,7 +20523,7 @@
       <w:r>
         <w:t>Progress II]</w:t>
       </w:r>
-      <w:bookmarkEnd w:id="58"/>
+      <w:bookmarkEnd w:id="57"/>
     </w:p>
     <w:p>
       <w:pPr>
@@ -19938,7 +20534,7 @@
           <w:bCs/>
         </w:rPr>
       </w:pPr>
-      <w:bookmarkStart w:id="59" w:name="_Toc21480380"/>
+      <w:bookmarkStart w:id="58" w:name="_Toc21480380"/>
       <w:r>
         <w:t>UTC-</w:t>
       </w:r>
@@ -19980,6 +20576,7 @@
         </w:rPr>
         <w:t xml:space="preserve">Method name: </w:t>
       </w:r>
+      <w:proofErr w:type="spellStart"/>
       <w:r>
         <w:rPr>
           <w:rStyle w:val="ae"/>
@@ -19996,6 +20593,7 @@
         </w:rPr>
         <w:t>all</w:t>
       </w:r>
+      <w:proofErr w:type="spellEnd"/>
       <w:r>
         <w:rPr>
           <w:rStyle w:val="ae"/>
@@ -20012,7 +20610,7 @@
         </w:rPr>
         <w:t>)</w:t>
       </w:r>
-      <w:bookmarkEnd w:id="59"/>
+      <w:bookmarkEnd w:id="58"/>
     </w:p>
     <w:p>
       <w:r>
@@ -20066,10 +20664,42 @@
         <w:t xml:space="preserve"> </w:t>
       </w:r>
       <w:r>
-        <w:t>{'_id': ObjectId('5d84c401361d71734497ae6a'), 'c_id': 11, 'date': '2017-03-06', 'hotel': 'One Park Hotel', 'rating': 10,'content': "Would defo not recommend this hotel it's...'"}</w:t>
-      </w:r>
-      <w:r>
-        <w:t>,…]</w:t>
+        <w:t xml:space="preserve">{'_id': </w:t>
+      </w:r>
+      <w:proofErr w:type="spellStart"/>
+      <w:r>
+        <w:t>ObjectId</w:t>
+      </w:r>
+      <w:proofErr w:type="spellEnd"/>
+      <w:r>
+        <w:t>('5d84c401361d71734497ae6a'), '</w:t>
+      </w:r>
+      <w:proofErr w:type="spellStart"/>
+      <w:r>
+        <w:t>c_id</w:t>
+      </w:r>
+      <w:proofErr w:type="spellEnd"/>
+      <w:r>
+        <w:t xml:space="preserve">': 11, 'date': '2017-03-06', 'hotel': 'One Park Hotel', 'rating': 10,'content': "Would </w:t>
+      </w:r>
+      <w:proofErr w:type="spellStart"/>
+      <w:r>
+        <w:t>defo</w:t>
+      </w:r>
+      <w:proofErr w:type="spellEnd"/>
+      <w:r>
+        <w:t xml:space="preserve"> not recommend this hotel it's...'"</w:t>
+      </w:r>
+      <w:proofErr w:type="gramStart"/>
+      <w:r>
+        <w:t>}</w:t>
+      </w:r>
+      <w:r>
+        <w:t>,…</w:t>
+      </w:r>
+      <w:proofErr w:type="gramEnd"/>
+      <w:r>
+        <w:t>]</w:t>
       </w:r>
     </w:p>
     <w:tbl>
@@ -20511,7 +21141,7 @@
           <w:bCs/>
         </w:rPr>
       </w:pPr>
-      <w:bookmarkStart w:id="60" w:name="_Toc21480381"/>
+      <w:bookmarkStart w:id="59" w:name="_Toc21480381"/>
       <w:r>
         <w:lastRenderedPageBreak/>
         <w:t>UTC-</w:t>
@@ -20554,6 +21184,7 @@
         </w:rPr>
         <w:t xml:space="preserve">Method name: </w:t>
       </w:r>
+      <w:proofErr w:type="spellStart"/>
       <w:r>
         <w:rPr>
           <w:rStyle w:val="ae"/>
@@ -20562,6 +21193,7 @@
         </w:rPr>
         <w:t>get_count_by_date</w:t>
       </w:r>
+      <w:proofErr w:type="spellEnd"/>
       <w:r>
         <w:rPr>
           <w:rStyle w:val="ae"/>
@@ -20570,7 +21202,7 @@
         </w:rPr>
         <w:t xml:space="preserve"> ()</w:t>
       </w:r>
-      <w:bookmarkEnd w:id="60"/>
+      <w:bookmarkEnd w:id="59"/>
     </w:p>
     <w:p>
       <w:r>
@@ -21107,7 +21739,7 @@
           <w:bCs/>
         </w:rPr>
       </w:pPr>
-      <w:bookmarkStart w:id="61" w:name="_Toc21480382"/>
+      <w:bookmarkStart w:id="60" w:name="_Toc21480382"/>
       <w:r>
         <w:lastRenderedPageBreak/>
         <w:t>UTC-</w:t>
@@ -21150,6 +21782,7 @@
         </w:rPr>
         <w:t xml:space="preserve">Method name: </w:t>
       </w:r>
+      <w:proofErr w:type="spellStart"/>
       <w:r>
         <w:rPr>
           <w:rStyle w:val="ae"/>
@@ -21158,6 +21791,7 @@
         </w:rPr>
         <w:t>get_count_by_date_positive</w:t>
       </w:r>
+      <w:proofErr w:type="spellEnd"/>
       <w:r>
         <w:rPr>
           <w:rStyle w:val="ae"/>
@@ -21166,7 +21800,7 @@
         </w:rPr>
         <w:t xml:space="preserve"> ()</w:t>
       </w:r>
-      <w:bookmarkEnd w:id="61"/>
+      <w:bookmarkEnd w:id="60"/>
     </w:p>
     <w:p>
       <w:r>
@@ -21728,7 +22362,7 @@
           <w:bCs/>
         </w:rPr>
       </w:pPr>
-      <w:bookmarkStart w:id="62" w:name="_Toc21480383"/>
+      <w:bookmarkStart w:id="61" w:name="_Toc21480383"/>
       <w:r>
         <w:lastRenderedPageBreak/>
         <w:t>UTC-</w:t>
@@ -21774,6 +22408,7 @@
         </w:rPr>
         <w:t xml:space="preserve">Method name: </w:t>
       </w:r>
+      <w:proofErr w:type="spellStart"/>
       <w:r>
         <w:rPr>
           <w:rStyle w:val="ae"/>
@@ -21782,6 +22417,7 @@
         </w:rPr>
         <w:t>get_count_by_date_negative</w:t>
       </w:r>
+      <w:proofErr w:type="spellEnd"/>
       <w:r>
         <w:rPr>
           <w:rStyle w:val="ae"/>
@@ -21790,7 +22426,7 @@
         </w:rPr>
         <w:t xml:space="preserve"> ()</w:t>
       </w:r>
-      <w:bookmarkEnd w:id="62"/>
+      <w:bookmarkEnd w:id="61"/>
     </w:p>
     <w:p>
       <w:r>
@@ -22325,7 +22961,7 @@
           <w:bCs/>
         </w:rPr>
       </w:pPr>
-      <w:bookmarkStart w:id="63" w:name="_Toc21480384"/>
+      <w:bookmarkStart w:id="62" w:name="_Toc21480384"/>
       <w:r>
         <w:lastRenderedPageBreak/>
         <w:t>UTC-</w:t>
@@ -22371,6 +23007,7 @@
         </w:rPr>
         <w:t xml:space="preserve">Method name: </w:t>
       </w:r>
+      <w:proofErr w:type="spellStart"/>
       <w:r>
         <w:rPr>
           <w:rStyle w:val="ae"/>
@@ -22379,6 +23016,7 @@
         </w:rPr>
         <w:t>get_count_by_date_neutral</w:t>
       </w:r>
+      <w:proofErr w:type="spellEnd"/>
       <w:r>
         <w:rPr>
           <w:rStyle w:val="ae"/>
@@ -22387,7 +23025,7 @@
         </w:rPr>
         <w:t xml:space="preserve"> ()</w:t>
       </w:r>
-      <w:bookmarkEnd w:id="63"/>
+      <w:bookmarkEnd w:id="62"/>
     </w:p>
     <w:p>
       <w:r>
@@ -22922,7 +23560,7 @@
           <w:bCs/>
         </w:rPr>
       </w:pPr>
-      <w:bookmarkStart w:id="64" w:name="_Toc21480385"/>
+      <w:bookmarkStart w:id="63" w:name="_Toc21480385"/>
       <w:r>
         <w:lastRenderedPageBreak/>
         <w:t>UTC-</w:t>
@@ -22968,6 +23606,7 @@
         </w:rPr>
         <w:t xml:space="preserve">Method name: </w:t>
       </w:r>
+      <w:proofErr w:type="spellStart"/>
       <w:r>
         <w:rPr>
           <w:rStyle w:val="ae"/>
@@ -22976,6 +23615,7 @@
         </w:rPr>
         <w:t>get_hotel</w:t>
       </w:r>
+      <w:proofErr w:type="spellEnd"/>
       <w:r>
         <w:rPr>
           <w:rStyle w:val="ae"/>
@@ -22984,7 +23624,7 @@
         </w:rPr>
         <w:t xml:space="preserve"> ()</w:t>
       </w:r>
-      <w:bookmarkEnd w:id="64"/>
+      <w:bookmarkEnd w:id="63"/>
     </w:p>
     <w:p>
       <w:r>
@@ -23044,7 +23684,23 @@
         <w:t xml:space="preserve"> </w:t>
       </w:r>
       <w:r>
-        <w:t>"results": [{"count": 2,"hotel": "Agriturismo Le Grotte"}, {</w:t>
+        <w:t>"results": [{"count": 2,"hotel": "</w:t>
+      </w:r>
+      <w:proofErr w:type="spellStart"/>
+      <w:r>
+        <w:t>Agriturismo</w:t>
+      </w:r>
+      <w:proofErr w:type="spellEnd"/>
+      <w:r>
+        <w:t xml:space="preserve"> Le </w:t>
+      </w:r>
+      <w:proofErr w:type="spellStart"/>
+      <w:r>
+        <w:t>Grotte</w:t>
+      </w:r>
+      <w:proofErr w:type="spellEnd"/>
+      <w:r>
+        <w:t>"}, {</w:t>
       </w:r>
     </w:p>
     <w:p>
@@ -23054,7 +23710,31 @@
         </w:tabs>
       </w:pPr>
       <w:r>
-        <w:t>"count": 2,"hotel": "Locanda Specchio di Diana Albergo Diffusso"}, {"count": 2,</w:t>
+        <w:t>"count": 2,"hotel": "</w:t>
+      </w:r>
+      <w:proofErr w:type="spellStart"/>
+      <w:r>
+        <w:t>Locanda</w:t>
+      </w:r>
+      <w:proofErr w:type="spellEnd"/>
+      <w:r>
+        <w:t xml:space="preserve"> </w:t>
+      </w:r>
+      <w:proofErr w:type="spellStart"/>
+      <w:r>
+        <w:t>Specchio</w:t>
+      </w:r>
+      <w:proofErr w:type="spellEnd"/>
+      <w:r>
+        <w:t xml:space="preserve"> di Diana Albergo </w:t>
+      </w:r>
+      <w:proofErr w:type="spellStart"/>
+      <w:r>
+        <w:t>Diffusso</w:t>
+      </w:r>
+      <w:proofErr w:type="spellEnd"/>
+      <w:r>
+        <w:t>"}, {"count": 2,</w:t>
       </w:r>
       <w:r>
         <w:rPr>
@@ -23063,7 +23743,23 @@
         <w:t xml:space="preserve"> </w:t>
       </w:r>
       <w:r>
-        <w:t>"hotel": "Hotel Nespolo D'Oro"}</w:t>
+        <w:t xml:space="preserve">"hotel": "Hotel </w:t>
+      </w:r>
+      <w:proofErr w:type="spellStart"/>
+      <w:r>
+        <w:t>Nespolo</w:t>
+      </w:r>
+      <w:proofErr w:type="spellEnd"/>
+      <w:r>
+        <w:t xml:space="preserve"> </w:t>
+      </w:r>
+      <w:proofErr w:type="spellStart"/>
+      <w:r>
+        <w:t>D'Oro</w:t>
+      </w:r>
+      <w:proofErr w:type="spellEnd"/>
+      <w:r>
+        <w:t>"}</w:t>
       </w:r>
       <w:r>
         <w:rPr>
@@ -23089,7 +23785,15 @@
         </w:tabs>
       </w:pPr>
       <w:r>
-        <w:t>{"count": 3,"hotel": "Il Giardino di Diana Bed and Breakfast"},]</w:t>
+        <w:t xml:space="preserve">{"count": 3,"hotel": "Il </w:t>
+      </w:r>
+      <w:proofErr w:type="spellStart"/>
+      <w:r>
+        <w:t>Giardino</w:t>
+      </w:r>
+      <w:proofErr w:type="spellEnd"/>
+      <w:r>
+        <w:t xml:space="preserve"> di Diana Bed and Breakfast"},]</w:t>
       </w:r>
     </w:p>
     <w:p>
@@ -23544,7 +24248,7 @@
           <w:bCs/>
         </w:rPr>
       </w:pPr>
-      <w:bookmarkStart w:id="65" w:name="_Toc21480386"/>
+      <w:bookmarkStart w:id="64" w:name="_Toc21480386"/>
       <w:r>
         <w:lastRenderedPageBreak/>
         <w:t>UTC-</w:t>
@@ -23590,6 +24294,7 @@
         </w:rPr>
         <w:t xml:space="preserve">Method name: </w:t>
       </w:r>
+      <w:proofErr w:type="spellStart"/>
       <w:r>
         <w:rPr>
           <w:rStyle w:val="ae"/>
@@ -23598,6 +24303,7 @@
         </w:rPr>
         <w:t>get_hotel_by_name</w:t>
       </w:r>
+      <w:proofErr w:type="spellEnd"/>
       <w:r>
         <w:rPr>
           <w:rStyle w:val="ae"/>
@@ -23606,7 +24312,7 @@
         </w:rPr>
         <w:t xml:space="preserve"> ()</w:t>
       </w:r>
-      <w:bookmarkEnd w:id="65"/>
+      <w:bookmarkEnd w:id="64"/>
     </w:p>
     <w:p>
       <w:r>
@@ -23654,7 +24360,23 @@
         <w:t>e</w:t>
       </w:r>
       <w:r>
-        <w:t>xpectedData9 = [{"c_id": 1627,"content": "The user only left a rating.","date": "2017-11-12",</w:t>
+        <w:t>xpectedData9 = [{"</w:t>
+      </w:r>
+      <w:proofErr w:type="spellStart"/>
+      <w:r>
+        <w:t>c_id</w:t>
+      </w:r>
+      <w:proofErr w:type="spellEnd"/>
+      <w:r>
+        <w:t xml:space="preserve">": 1627,"content": "The user only left a </w:t>
+      </w:r>
+      <w:proofErr w:type="spellStart"/>
+      <w:r>
+        <w:t>rating.","date</w:t>
+      </w:r>
+      <w:proofErr w:type="spellEnd"/>
+      <w:r>
+        <w:t>": "2017-11-12",</w:t>
       </w:r>
       <w:r>
         <w:rPr>
@@ -23663,7 +24385,15 @@
         <w:t xml:space="preserve"> </w:t>
       </w:r>
       <w:r>
-        <w:t>"rating": 50},{"c_id": 1640,</w:t>
+        <w:t>"rating": 50},{"</w:t>
+      </w:r>
+      <w:proofErr w:type="spellStart"/>
+      <w:r>
+        <w:t>c_id</w:t>
+      </w:r>
+      <w:proofErr w:type="spellEnd"/>
+      <w:r>
+        <w:t>": 1640,</w:t>
       </w:r>
       <w:r>
         <w:rPr>
@@ -23880,12 +24610,28 @@
               </w:rPr>
               <w:t>ame = “</w:t>
             </w:r>
-            <w:r>
-              <w:rPr>
-                <w:szCs w:val="24"/>
-              </w:rPr>
-              <w:t>Agriturismo Le Grotte</w:t>
-            </w:r>
+            <w:proofErr w:type="spellStart"/>
+            <w:r>
+              <w:rPr>
+                <w:szCs w:val="24"/>
+              </w:rPr>
+              <w:t>Agriturismo</w:t>
+            </w:r>
+            <w:proofErr w:type="spellEnd"/>
+            <w:r>
+              <w:rPr>
+                <w:szCs w:val="24"/>
+              </w:rPr>
+              <w:t xml:space="preserve"> Le </w:t>
+            </w:r>
+            <w:proofErr w:type="spellStart"/>
+            <w:r>
+              <w:rPr>
+                <w:szCs w:val="24"/>
+              </w:rPr>
+              <w:t>Grotte</w:t>
+            </w:r>
+            <w:proofErr w:type="spellEnd"/>
             <w:r>
               <w:rPr>
                 <w:szCs w:val="24"/>
@@ -24018,12 +24764,28 @@
               </w:rPr>
               <w:t>ame = “</w:t>
             </w:r>
-            <w:r>
-              <w:rPr>
-                <w:szCs w:val="24"/>
-              </w:rPr>
-              <w:t>Agriturismo Le Grotte</w:t>
-            </w:r>
+            <w:proofErr w:type="spellStart"/>
+            <w:r>
+              <w:rPr>
+                <w:szCs w:val="24"/>
+              </w:rPr>
+              <w:t>Agriturismo</w:t>
+            </w:r>
+            <w:proofErr w:type="spellEnd"/>
+            <w:r>
+              <w:rPr>
+                <w:szCs w:val="24"/>
+              </w:rPr>
+              <w:t xml:space="preserve"> Le </w:t>
+            </w:r>
+            <w:proofErr w:type="spellStart"/>
+            <w:r>
+              <w:rPr>
+                <w:szCs w:val="24"/>
+              </w:rPr>
+              <w:t>Grotte</w:t>
+            </w:r>
+            <w:proofErr w:type="spellEnd"/>
             <w:r>
               <w:rPr>
                 <w:szCs w:val="24"/>
@@ -24132,12 +24894,28 @@
               </w:rPr>
               <w:t>ame = “</w:t>
             </w:r>
-            <w:r>
-              <w:rPr>
-                <w:szCs w:val="24"/>
-              </w:rPr>
-              <w:t>Agriturismo Le Grotte</w:t>
-            </w:r>
+            <w:proofErr w:type="spellStart"/>
+            <w:r>
+              <w:rPr>
+                <w:szCs w:val="24"/>
+              </w:rPr>
+              <w:t>Agriturismo</w:t>
+            </w:r>
+            <w:proofErr w:type="spellEnd"/>
+            <w:r>
+              <w:rPr>
+                <w:szCs w:val="24"/>
+              </w:rPr>
+              <w:t xml:space="preserve"> Le </w:t>
+            </w:r>
+            <w:proofErr w:type="spellStart"/>
+            <w:r>
+              <w:rPr>
+                <w:szCs w:val="24"/>
+              </w:rPr>
+              <w:t>Grotte</w:t>
+            </w:r>
+            <w:proofErr w:type="spellEnd"/>
             <w:r>
               <w:rPr>
                 <w:szCs w:val="24"/>
@@ -24294,7 +25072,7 @@
           <w:bCs/>
         </w:rPr>
       </w:pPr>
-      <w:bookmarkStart w:id="66" w:name="_Toc21480387"/>
+      <w:bookmarkStart w:id="65" w:name="_Toc21480387"/>
       <w:r>
         <w:lastRenderedPageBreak/>
         <w:t>UTC-</w:t>
@@ -24337,6 +25115,7 @@
         </w:rPr>
         <w:t xml:space="preserve">Method name: </w:t>
       </w:r>
+      <w:proofErr w:type="spellStart"/>
       <w:r>
         <w:rPr>
           <w:rStyle w:val="ae"/>
@@ -24345,6 +25124,7 @@
         </w:rPr>
         <w:t>add_comment</w:t>
       </w:r>
+      <w:proofErr w:type="spellEnd"/>
       <w:r>
         <w:rPr>
           <w:rStyle w:val="ae"/>
@@ -24353,7 +25133,7 @@
         </w:rPr>
         <w:t xml:space="preserve"> ()</w:t>
       </w:r>
-      <w:bookmarkEnd w:id="66"/>
+      <w:bookmarkEnd w:id="65"/>
     </w:p>
     <w:p>
       <w:r>
@@ -24399,7 +25179,15 @@
         <w:t xml:space="preserve">xpectedData17 = </w:t>
       </w:r>
       <w:r>
-        <w:t>{"c_id": 1675,"content": "Hate it", "date": "2019-10-08",</w:t>
+        <w:t>{"</w:t>
+      </w:r>
+      <w:proofErr w:type="spellStart"/>
+      <w:r>
+        <w:t>c_id</w:t>
+      </w:r>
+      <w:proofErr w:type="spellEnd"/>
+      <w:r>
+        <w:t>": 1675,"content": "Hate it", "date": "2019-10-08",</w:t>
       </w:r>
       <w:r>
         <w:rPr>
@@ -24425,7 +25213,15 @@
         <w:t>e</w:t>
       </w:r>
       <w:r>
-        <w:t>xpectedData18 = {"c_id": 1676,</w:t>
+        <w:t>xpectedData18 = {"</w:t>
+      </w:r>
+      <w:proofErr w:type="spellStart"/>
+      <w:r>
+        <w:t>c_id</w:t>
+      </w:r>
+      <w:proofErr w:type="spellEnd"/>
+      <w:r>
+        <w:t>": 1676,</w:t>
       </w:r>
       <w:r>
         <w:rPr>
@@ -24469,7 +25265,15 @@
         <w:t>e</w:t>
       </w:r>
       <w:r>
-        <w:t>xpectedData19 = {"c_id": 1677,</w:t>
+        <w:t>xpectedData19 = {"</w:t>
+      </w:r>
+      <w:proofErr w:type="spellStart"/>
+      <w:r>
+        <w:t>c_id</w:t>
+      </w:r>
+      <w:proofErr w:type="spellEnd"/>
+      <w:r>
+        <w:t>": 1677,</w:t>
       </w:r>
       <w:r>
         <w:rPr>
@@ -24933,7 +25737,6 @@
               <w:jc w:val="center"/>
               <w:cnfStyle w:val="000000000000" w:firstRow="0" w:lastRow="0" w:firstColumn="0" w:lastColumn="0" w:oddVBand="0" w:evenVBand="0" w:oddHBand="0" w:evenHBand="0" w:firstRowFirstColumn="0" w:firstRowLastColumn="0" w:lastRowFirstColumn="0" w:lastRowLastColumn="0"/>
               <w:rPr>
-                <w:rFonts w:hint="eastAsia"/>
                 <w:szCs w:val="24"/>
               </w:rPr>
             </w:pPr>
@@ -25103,7 +25906,6 @@
               <w:jc w:val="center"/>
               <w:cnfStyle w:val="000000100000" w:firstRow="0" w:lastRow="0" w:firstColumn="0" w:lastColumn="0" w:oddVBand="0" w:evenVBand="0" w:oddHBand="1" w:evenHBand="0" w:firstRowFirstColumn="0" w:firstRowLastColumn="0" w:lastRowFirstColumn="0" w:lastRowLastColumn="0"/>
               <w:rPr>
-                <w:rFonts w:hint="eastAsia"/>
                 <w:szCs w:val="24"/>
               </w:rPr>
             </w:pPr>
@@ -25278,7 +26080,6 @@
               <w:jc w:val="center"/>
               <w:cnfStyle w:val="000000000000" w:firstRow="0" w:lastRow="0" w:firstColumn="0" w:lastColumn="0" w:oddVBand="0" w:evenVBand="0" w:oddHBand="0" w:evenHBand="0" w:firstRowFirstColumn="0" w:firstRowLastColumn="0" w:lastRowFirstColumn="0" w:lastRowLastColumn="0"/>
               <w:rPr>
-                <w:rFonts w:hint="eastAsia"/>
                 <w:szCs w:val="24"/>
               </w:rPr>
             </w:pPr>
@@ -25426,7 +26227,7 @@
           <w:bCs/>
         </w:rPr>
       </w:pPr>
-      <w:bookmarkStart w:id="67" w:name="_Toc21480388"/>
+      <w:bookmarkStart w:id="66" w:name="_Toc21480388"/>
       <w:r>
         <w:lastRenderedPageBreak/>
         <w:t>UTC-</w:t>
@@ -25472,6 +26273,7 @@
         </w:rPr>
         <w:t xml:space="preserve">Method name: </w:t>
       </w:r>
+      <w:proofErr w:type="spellStart"/>
       <w:r>
         <w:rPr>
           <w:rStyle w:val="ae"/>
@@ -25480,6 +26282,7 @@
         </w:rPr>
         <w:t>record_log</w:t>
       </w:r>
+      <w:proofErr w:type="spellEnd"/>
       <w:r>
         <w:rPr>
           <w:rStyle w:val="ae"/>
@@ -25488,7 +26291,7 @@
         </w:rPr>
         <w:t xml:space="preserve"> ()</w:t>
       </w:r>
-      <w:bookmarkEnd w:id="67"/>
+      <w:bookmarkEnd w:id="66"/>
     </w:p>
     <w:p>
       <w:r>
@@ -25789,7 +26592,21 @@
               <w:rPr>
                 <w:szCs w:val="24"/>
               </w:rPr>
-              <w:t>"log_id": 1,"time": "2019-10-08 15:40:37",</w:t>
+              <w:t>"</w:t>
+            </w:r>
+            <w:proofErr w:type="spellStart"/>
+            <w:r>
+              <w:rPr>
+                <w:szCs w:val="24"/>
+              </w:rPr>
+              <w:t>log_id</w:t>
+            </w:r>
+            <w:proofErr w:type="spellEnd"/>
+            <w:r>
+              <w:rPr>
+                <w:szCs w:val="24"/>
+              </w:rPr>
+              <w:t>": 1,"time": "2019-10-08 15:40:37",</w:t>
             </w:r>
             <w:r>
               <w:rPr>
@@ -25953,7 +26770,21 @@
               <w:rPr>
                 <w:szCs w:val="24"/>
               </w:rPr>
-              <w:t>"log_id": 1,"time": "2019-10-08 15:40:37",</w:t>
+              <w:t>"</w:t>
+            </w:r>
+            <w:proofErr w:type="spellStart"/>
+            <w:r>
+              <w:rPr>
+                <w:szCs w:val="24"/>
+              </w:rPr>
+              <w:t>log_id</w:t>
+            </w:r>
+            <w:proofErr w:type="spellEnd"/>
+            <w:r>
+              <w:rPr>
+                <w:szCs w:val="24"/>
+              </w:rPr>
+              <w:t>": 1,"time": "2019-10-08 15:40:37",</w:t>
             </w:r>
             <w:r>
               <w:rPr>
@@ -26110,7 +26941,21 @@
               <w:rPr>
                 <w:szCs w:val="24"/>
               </w:rPr>
-              <w:t>"log_id": 1,"time": "2019-10-08 15:40:37",</w:t>
+              <w:t>"</w:t>
+            </w:r>
+            <w:proofErr w:type="spellStart"/>
+            <w:r>
+              <w:rPr>
+                <w:szCs w:val="24"/>
+              </w:rPr>
+              <w:t>log_id</w:t>
+            </w:r>
+            <w:proofErr w:type="spellEnd"/>
+            <w:r>
+              <w:rPr>
+                <w:szCs w:val="24"/>
+              </w:rPr>
+              <w:t>": 1,"time": "2019-10-08 15:40:37",</w:t>
             </w:r>
             <w:r>
               <w:rPr>
@@ -26285,7 +27130,21 @@
               <w:rPr>
                 <w:szCs w:val="24"/>
               </w:rPr>
-              <w:t>"log_id": 1,"time": "2019-10-08 15:40:37",</w:t>
+              <w:t>"</w:t>
+            </w:r>
+            <w:proofErr w:type="spellStart"/>
+            <w:r>
+              <w:rPr>
+                <w:szCs w:val="24"/>
+              </w:rPr>
+              <w:t>log_id</w:t>
+            </w:r>
+            <w:proofErr w:type="spellEnd"/>
+            <w:r>
+              <w:rPr>
+                <w:szCs w:val="24"/>
+              </w:rPr>
+              <w:t>": 1,"time": "2019-10-08 15:40:37",</w:t>
             </w:r>
             <w:r>
               <w:rPr>
@@ -26462,7 +27321,21 @@
               <w:rPr>
                 <w:szCs w:val="24"/>
               </w:rPr>
-              <w:t>"log_id": 1,"time": "2019-10-08 15:40:37",</w:t>
+              <w:t>"</w:t>
+            </w:r>
+            <w:proofErr w:type="spellStart"/>
+            <w:r>
+              <w:rPr>
+                <w:szCs w:val="24"/>
+              </w:rPr>
+              <w:t>log_id</w:t>
+            </w:r>
+            <w:proofErr w:type="spellEnd"/>
+            <w:r>
+              <w:rPr>
+                <w:szCs w:val="24"/>
+              </w:rPr>
+              <w:t>": 1,"time": "2019-10-08 15:40:37",</w:t>
             </w:r>
             <w:r>
               <w:rPr>
@@ -26637,7 +27510,21 @@
               <w:rPr>
                 <w:szCs w:val="24"/>
               </w:rPr>
-              <w:t>"log_id": 1,"time": "2019-10-08 15:40:37",</w:t>
+              <w:t>"</w:t>
+            </w:r>
+            <w:proofErr w:type="spellStart"/>
+            <w:r>
+              <w:rPr>
+                <w:szCs w:val="24"/>
+              </w:rPr>
+              <w:t>log_id</w:t>
+            </w:r>
+            <w:proofErr w:type="spellEnd"/>
+            <w:r>
+              <w:rPr>
+                <w:szCs w:val="24"/>
+              </w:rPr>
+              <w:t>": 1,"time": "2019-10-08 15:40:37",</w:t>
             </w:r>
             <w:r>
               <w:rPr>
@@ -26793,7 +27680,21 @@
               <w:rPr>
                 <w:szCs w:val="24"/>
               </w:rPr>
-              <w:t>"log_id": 1,"time": "2019-10-08 15:40:37",</w:t>
+              <w:t>"</w:t>
+            </w:r>
+            <w:proofErr w:type="spellStart"/>
+            <w:r>
+              <w:rPr>
+                <w:szCs w:val="24"/>
+              </w:rPr>
+              <w:t>log_id</w:t>
+            </w:r>
+            <w:proofErr w:type="spellEnd"/>
+            <w:r>
+              <w:rPr>
+                <w:szCs w:val="24"/>
+              </w:rPr>
+              <w:t>": 1,"time": "2019-10-08 15:40:37",</w:t>
             </w:r>
             <w:r>
               <w:rPr>
@@ -26949,7 +27850,21 @@
               <w:rPr>
                 <w:szCs w:val="24"/>
               </w:rPr>
-              <w:t>"log_id": 1,"time": "201910-08 15:40:37",</w:t>
+              <w:t>"</w:t>
+            </w:r>
+            <w:proofErr w:type="spellStart"/>
+            <w:r>
+              <w:rPr>
+                <w:szCs w:val="24"/>
+              </w:rPr>
+              <w:t>log_id</w:t>
+            </w:r>
+            <w:proofErr w:type="spellEnd"/>
+            <w:r>
+              <w:rPr>
+                <w:szCs w:val="24"/>
+              </w:rPr>
+              <w:t>": 1,"time": "201910-08 15:40:37",</w:t>
             </w:r>
             <w:r>
               <w:rPr>
@@ -27106,7 +28021,21 @@
               <w:rPr>
                 <w:szCs w:val="24"/>
               </w:rPr>
-              <w:t>"log_id": 1,"time": "201910-08 15:40:37",</w:t>
+              <w:t>"</w:t>
+            </w:r>
+            <w:proofErr w:type="spellStart"/>
+            <w:r>
+              <w:rPr>
+                <w:szCs w:val="24"/>
+              </w:rPr>
+              <w:t>log_id</w:t>
+            </w:r>
+            <w:proofErr w:type="spellEnd"/>
+            <w:r>
+              <w:rPr>
+                <w:szCs w:val="24"/>
+              </w:rPr>
+              <w:t>": 1,"time": "201910-08 15:40:37",</w:t>
             </w:r>
             <w:r>
               <w:rPr>
@@ -27169,7 +28098,7 @@
       <w:pPr>
         <w:pStyle w:val="1"/>
       </w:pPr>
-      <w:bookmarkStart w:id="68" w:name="_Toc21480389"/>
+      <w:bookmarkStart w:id="67" w:name="_Toc21480389"/>
       <w:r>
         <w:lastRenderedPageBreak/>
         <w:t>5</w:t>
@@ -27177,57 +28106,57 @@
       <w:r>
         <w:t>. System Testing</w:t>
       </w:r>
+      <w:bookmarkEnd w:id="67"/>
+    </w:p>
+    <w:p>
+      <w:pPr>
+        <w:pStyle w:val="3"/>
+      </w:pPr>
+      <w:bookmarkStart w:id="68" w:name="_Toc21480390"/>
+      <w:r>
+        <w:t>5</w:t>
+      </w:r>
+      <w:r>
+        <w:t xml:space="preserve">.1 </w:t>
+      </w:r>
+      <w:r>
+        <w:t xml:space="preserve">Super </w:t>
+      </w:r>
+      <w:r>
+        <w:t>a</w:t>
+      </w:r>
+      <w:r>
+        <w:t>dmin</w:t>
+      </w:r>
       <w:bookmarkEnd w:id="68"/>
+      <w:r>
+        <w:tab/>
+      </w:r>
     </w:p>
     <w:p>
       <w:pPr>
         <w:pStyle w:val="3"/>
       </w:pPr>
-      <w:bookmarkStart w:id="69" w:name="_Toc21480390"/>
-      <w:r>
-        <w:t>5</w:t>
-      </w:r>
-      <w:r>
-        <w:t xml:space="preserve">.1 </w:t>
-      </w:r>
-      <w:r>
-        <w:t xml:space="preserve">Super </w:t>
-      </w:r>
-      <w:r>
-        <w:t>a</w:t>
-      </w:r>
-      <w:r>
-        <w:t>dmin</w:t>
+      <w:bookmarkStart w:id="69" w:name="_Toc21480391"/>
+      <w:r>
+        <w:rPr>
+          <w:rFonts w:hint="eastAsia"/>
+        </w:rPr>
+        <w:t>S</w:t>
+      </w:r>
+      <w:r>
+        <w:t xml:space="preserve">TC-01: </w:t>
+      </w:r>
+      <w:r>
+        <w:t>Super admin can l</w:t>
+      </w:r>
+      <w:r>
+        <w:t>ogin to the system</w:t>
+      </w:r>
+      <w:r>
+        <w:t xml:space="preserve"> and manage accounts.</w:t>
       </w:r>
       <w:bookmarkEnd w:id="69"/>
-      <w:r>
-        <w:tab/>
-      </w:r>
-    </w:p>
-    <w:p>
-      <w:pPr>
-        <w:pStyle w:val="3"/>
-      </w:pPr>
-      <w:bookmarkStart w:id="70" w:name="_Toc21480391"/>
-      <w:r>
-        <w:rPr>
-          <w:rFonts w:hint="eastAsia"/>
-        </w:rPr>
-        <w:t>S</w:t>
-      </w:r>
-      <w:r>
-        <w:t xml:space="preserve">TC-01: </w:t>
-      </w:r>
-      <w:r>
-        <w:t>Super admin can l</w:t>
-      </w:r>
-      <w:r>
-        <w:t>ogin to the system</w:t>
-      </w:r>
-      <w:r>
-        <w:t xml:space="preserve"> and manage accounts.</w:t>
-      </w:r>
-      <w:bookmarkEnd w:id="70"/>
     </w:p>
     <w:p>
       <w:r>
@@ -27879,12 +28808,14 @@
               </w:rPr>
               <w:t xml:space="preserve">assword= </w:t>
             </w:r>
+            <w:proofErr w:type="spellStart"/>
             <w:r>
               <w:rPr>
                 <w:szCs w:val="24"/>
               </w:rPr>
               <w:t>supersuper</w:t>
             </w:r>
+            <w:proofErr w:type="spellEnd"/>
           </w:p>
         </w:tc>
         <w:tc>
@@ -30138,28 +31069,28 @@
       <w:pPr>
         <w:pStyle w:val="3"/>
       </w:pPr>
-      <w:bookmarkStart w:id="71" w:name="_Toc21480392"/>
+      <w:bookmarkStart w:id="70" w:name="_Toc21480392"/>
       <w:r>
         <w:lastRenderedPageBreak/>
         <w:t>[Progress II]</w:t>
       </w:r>
+      <w:bookmarkEnd w:id="70"/>
+    </w:p>
+    <w:p>
+      <w:pPr>
+        <w:pStyle w:val="3"/>
+      </w:pPr>
+      <w:bookmarkStart w:id="71" w:name="_Toc21480393"/>
+      <w:r>
+        <w:rPr>
+          <w:rFonts w:hint="eastAsia"/>
+        </w:rPr>
+        <w:t>S</w:t>
+      </w:r>
+      <w:r>
+        <w:t>TC-02: Super admin can view system log</w:t>
+      </w:r>
       <w:bookmarkEnd w:id="71"/>
-    </w:p>
-    <w:p>
-      <w:pPr>
-        <w:pStyle w:val="3"/>
-      </w:pPr>
-      <w:bookmarkStart w:id="72" w:name="_Toc21480393"/>
-      <w:r>
-        <w:rPr>
-          <w:rFonts w:hint="eastAsia"/>
-        </w:rPr>
-        <w:t>S</w:t>
-      </w:r>
-      <w:r>
-        <w:t>TC-02: Super admin can view system log</w:t>
-      </w:r>
-      <w:bookmarkEnd w:id="72"/>
     </w:p>
     <w:p>
       <w:r>
@@ -30562,11 +31493,8 @@
     <w:p>
       <w:pPr>
         <w:pStyle w:val="3"/>
-        <w:rPr>
-          <w:rFonts w:hint="eastAsia"/>
-        </w:rPr>
-      </w:pPr>
-      <w:bookmarkStart w:id="73" w:name="_Toc21480394"/>
+      </w:pPr>
+      <w:bookmarkStart w:id="72" w:name="_Toc21480394"/>
       <w:r>
         <w:rPr>
           <w:rFonts w:hint="eastAsia"/>
@@ -30577,51 +31505,51 @@
       <w:r>
         <w:t>Progress I]</w:t>
       </w:r>
+      <w:bookmarkEnd w:id="72"/>
+    </w:p>
+    <w:p>
+      <w:pPr>
+        <w:pStyle w:val="3"/>
+      </w:pPr>
+      <w:bookmarkStart w:id="73" w:name="_Toc21480395"/>
+      <w:r>
+        <w:t>4.2 Admin</w:t>
+      </w:r>
       <w:bookmarkEnd w:id="73"/>
+      <w:r>
+        <w:tab/>
+      </w:r>
     </w:p>
     <w:p>
       <w:pPr>
         <w:pStyle w:val="3"/>
       </w:pPr>
-      <w:bookmarkStart w:id="74" w:name="_Toc21480395"/>
-      <w:r>
-        <w:t>4.2 Admin</w:t>
+      <w:bookmarkStart w:id="74" w:name="_Toc21480396"/>
+      <w:r>
+        <w:rPr>
+          <w:rFonts w:hint="eastAsia"/>
+        </w:rPr>
+        <w:t>S</w:t>
+      </w:r>
+      <w:r>
+        <w:t>TC-0</w:t>
+      </w:r>
+      <w:r>
+        <w:t>3</w:t>
+      </w:r>
+      <w:r>
+        <w:t xml:space="preserve">: </w:t>
+      </w:r>
+      <w:r>
+        <w:t>Admin can l</w:t>
+      </w:r>
+      <w:r>
+        <w:t xml:space="preserve">ogin </w:t>
+      </w:r>
+      <w:r>
+        <w:t>or register account.</w:t>
       </w:r>
       <w:bookmarkEnd w:id="74"/>
-      <w:r>
-        <w:tab/>
-      </w:r>
-    </w:p>
-    <w:p>
-      <w:pPr>
-        <w:pStyle w:val="3"/>
-      </w:pPr>
-      <w:bookmarkStart w:id="75" w:name="_Toc21480396"/>
-      <w:r>
-        <w:rPr>
-          <w:rFonts w:hint="eastAsia"/>
-        </w:rPr>
-        <w:t>S</w:t>
-      </w:r>
-      <w:r>
-        <w:t>TC-0</w:t>
-      </w:r>
-      <w:r>
-        <w:t>3</w:t>
-      </w:r>
-      <w:r>
-        <w:t xml:space="preserve">: </w:t>
-      </w:r>
-      <w:r>
-        <w:t>Admin can l</w:t>
-      </w:r>
-      <w:r>
-        <w:t xml:space="preserve">ogin </w:t>
-      </w:r>
-      <w:r>
-        <w:t>or register account.</w:t>
-      </w:r>
-      <w:bookmarkEnd w:id="75"/>
     </w:p>
     <w:p>
       <w:r>
@@ -30775,13 +31703,7 @@
         <w:t>2.2 Click “Register” button.</w:t>
       </w:r>
     </w:p>
-    <w:p>
-      <w:pPr>
-        <w:rPr>
-          <w:rFonts w:hint="eastAsia"/>
-        </w:rPr>
-      </w:pPr>
-    </w:p>
+    <w:p/>
     <w:p>
       <w:pPr>
         <w:rPr>
@@ -31365,7 +32287,7 @@
       <w:pPr>
         <w:pStyle w:val="3"/>
       </w:pPr>
-      <w:bookmarkStart w:id="76" w:name="_Toc21480397"/>
+      <w:bookmarkStart w:id="75" w:name="_Toc21480397"/>
       <w:r>
         <w:rPr>
           <w:rFonts w:hint="eastAsia"/>
@@ -31385,7 +32307,7 @@
       <w:r>
         <w:t>Admin can edit information</w:t>
       </w:r>
-      <w:bookmarkEnd w:id="76"/>
+      <w:bookmarkEnd w:id="75"/>
       <w:r>
         <w:t xml:space="preserve"> </w:t>
       </w:r>
@@ -32206,7 +33128,7 @@
       <w:pPr>
         <w:pStyle w:val="3"/>
       </w:pPr>
-      <w:bookmarkStart w:id="77" w:name="_Toc21480398"/>
+      <w:bookmarkStart w:id="76" w:name="_Toc21480398"/>
       <w:r>
         <w:rPr>
           <w:rFonts w:hint="eastAsia"/>
@@ -32226,7 +33148,7 @@
       <w:r>
         <w:t>Admin can logout from system.</w:t>
       </w:r>
-      <w:bookmarkEnd w:id="77"/>
+      <w:bookmarkEnd w:id="76"/>
       <w:r>
         <w:t xml:space="preserve"> </w:t>
       </w:r>
@@ -32610,7 +33532,7 @@
       <w:pPr>
         <w:pStyle w:val="3"/>
       </w:pPr>
-      <w:bookmarkStart w:id="78" w:name="_Toc21480399"/>
+      <w:bookmarkStart w:id="77" w:name="_Toc21480399"/>
       <w:r>
         <w:rPr>
           <w:rFonts w:hint="eastAsia"/>
@@ -32633,7 +33555,7 @@
       <w:r>
         <w:t>View the summary of data visualization result</w:t>
       </w:r>
-      <w:bookmarkEnd w:id="78"/>
+      <w:bookmarkEnd w:id="77"/>
       <w:r>
         <w:rPr>
           <w:rFonts w:hint="eastAsia"/>
@@ -33642,7 +34564,7 @@
       <w:pPr>
         <w:pStyle w:val="3"/>
       </w:pPr>
-      <w:bookmarkStart w:id="79" w:name="_Toc21480400"/>
+      <w:bookmarkStart w:id="78" w:name="_Toc21480400"/>
       <w:r>
         <w:rPr>
           <w:rFonts w:hint="eastAsia"/>
@@ -33653,38 +34575,38 @@
       <w:r>
         <w:t>Progress II]</w:t>
       </w:r>
+      <w:bookmarkEnd w:id="78"/>
+    </w:p>
+    <w:p>
+      <w:pPr>
+        <w:pStyle w:val="3"/>
+      </w:pPr>
+      <w:bookmarkStart w:id="79" w:name="_Toc21480401"/>
+      <w:r>
+        <w:rPr>
+          <w:rFonts w:hint="eastAsia"/>
+        </w:rPr>
+        <w:t>S</w:t>
+      </w:r>
+      <w:r>
+        <w:t>TC-0</w:t>
+      </w:r>
+      <w:r>
+        <w:t>7</w:t>
+      </w:r>
+      <w:r>
+        <w:t>:</w:t>
+      </w:r>
+      <w:r>
+        <w:t xml:space="preserve"> </w:t>
+      </w:r>
+      <w:r>
+        <w:t xml:space="preserve">View the </w:t>
+      </w:r>
+      <w:r>
+        <w:t>comments</w:t>
+      </w:r>
       <w:bookmarkEnd w:id="79"/>
-    </w:p>
-    <w:p>
-      <w:pPr>
-        <w:pStyle w:val="3"/>
-      </w:pPr>
-      <w:bookmarkStart w:id="80" w:name="_Toc21480401"/>
-      <w:r>
-        <w:rPr>
-          <w:rFonts w:hint="eastAsia"/>
-        </w:rPr>
-        <w:t>S</w:t>
-      </w:r>
-      <w:r>
-        <w:t>TC-0</w:t>
-      </w:r>
-      <w:r>
-        <w:t>7</w:t>
-      </w:r>
-      <w:r>
-        <w:t>:</w:t>
-      </w:r>
-      <w:r>
-        <w:t xml:space="preserve"> </w:t>
-      </w:r>
-      <w:r>
-        <w:t xml:space="preserve">View the </w:t>
-      </w:r>
-      <w:r>
-        <w:t>comments</w:t>
-      </w:r>
-      <w:bookmarkEnd w:id="80"/>
       <w:r>
         <w:rPr>
           <w:rFonts w:hint="eastAsia"/>
@@ -34139,7 +35061,7 @@
       <w:pPr>
         <w:pStyle w:val="3"/>
       </w:pPr>
-      <w:bookmarkStart w:id="81" w:name="_Toc21480402"/>
+      <w:bookmarkStart w:id="80" w:name="_Toc21480402"/>
       <w:r>
         <w:rPr>
           <w:rFonts w:hint="eastAsia"/>
@@ -34168,7 +35090,7 @@
       <w:r>
         <w:t>comments</w:t>
       </w:r>
-      <w:bookmarkEnd w:id="81"/>
+      <w:bookmarkEnd w:id="80"/>
       <w:r>
         <w:rPr>
           <w:rFonts w:hint="eastAsia"/>
@@ -34399,6 +35321,42 @@
     <w:p>
       <w:pPr>
         <w:rPr>
+          <w:szCs w:val="24"/>
+        </w:rPr>
+      </w:pPr>
+    </w:p>
+    <w:p>
+      <w:pPr>
+        <w:rPr>
+          <w:szCs w:val="24"/>
+        </w:rPr>
+      </w:pPr>
+    </w:p>
+    <w:p>
+      <w:pPr>
+        <w:rPr>
+          <w:szCs w:val="24"/>
+        </w:rPr>
+      </w:pPr>
+    </w:p>
+    <w:p>
+      <w:pPr>
+        <w:rPr>
+          <w:szCs w:val="24"/>
+        </w:rPr>
+      </w:pPr>
+    </w:p>
+    <w:p>
+      <w:pPr>
+        <w:rPr>
+          <w:rFonts w:hint="eastAsia"/>
+          <w:szCs w:val="24"/>
+        </w:rPr>
+      </w:pPr>
+    </w:p>
+    <w:p>
+      <w:pPr>
+        <w:rPr>
           <w:b/>
           <w:bCs/>
         </w:rPr>
@@ -34409,6 +35367,7 @@
           <w:b/>
           <w:bCs/>
         </w:rPr>
+        <w:lastRenderedPageBreak/>
         <w:t>T</w:t>
       </w:r>
       <w:r>
@@ -34634,10 +35593,21 @@
             </w:pPr>
             <w:r>
               <w:rPr>
-                <w:rFonts w:hint="eastAsia"/>
-                <w:szCs w:val="24"/>
-              </w:rPr>
-              <w:t>S</w:t>
+                <w:szCs w:val="24"/>
+              </w:rPr>
+              <w:t xml:space="preserve">User </w:t>
+            </w:r>
+            <w:r>
+              <w:rPr>
+                <w:szCs w:val="24"/>
+              </w:rPr>
+              <w:t xml:space="preserve">could </w:t>
+            </w:r>
+            <w:r>
+              <w:rPr>
+                <w:szCs w:val="24"/>
+              </w:rPr>
+              <w:t>input a comment and s</w:t>
             </w:r>
             <w:r>
               <w:rPr>
@@ -34648,6 +35618,8 @@
             <w:r>
               <w:t xml:space="preserve">new comment at hotel page, the comment includes content, date, ID and rating. </w:t>
             </w:r>
+            <w:bookmarkStart w:id="81" w:name="_GoBack"/>
+            <w:bookmarkEnd w:id="81"/>
           </w:p>
         </w:tc>
       </w:tr>
@@ -34665,7 +35637,6 @@
       </w:pPr>
       <w:bookmarkStart w:id="82" w:name="_Toc21480403"/>
       <w:r>
-        <w:lastRenderedPageBreak/>
         <w:t>6</w:t>
       </w:r>
       <w:r>
@@ -34716,8 +35687,13 @@
       <w:pPr>
         <w:spacing w:line="240" w:lineRule="auto"/>
       </w:pPr>
-      <w:r>
-        <w:t>sparklineData = [47, 45, 54, 38, 56, 24, 65, 31, 37, 39, 62, 51, 35, 41, 35, 27, 93, 53, 61, 27, 54, 43, 19, 46]</w:t>
+      <w:proofErr w:type="spellStart"/>
+      <w:r>
+        <w:t>sparklineData</w:t>
+      </w:r>
+      <w:proofErr w:type="spellEnd"/>
+      <w:r>
+        <w:t xml:space="preserve"> = [47, 45, 54, 38, 56, 24, 65, 31, 37, 39, 62, 51, 35, 41, 35, 27, 93, 53, 61, 27, 54, 43, 19, 46]</w:t>
       </w:r>
     </w:p>
     <w:p>
@@ -34769,6 +35745,7 @@
         <w:spacing w:line="240" w:lineRule="auto"/>
       </w:pPr>
       <w:r>
+        <w:lastRenderedPageBreak/>
         <w:t>}</w:t>
       </w:r>
     </w:p>
@@ -34792,7 +35769,14 @@
       </w:r>
       <w:r>
         <w:tab/>
-        <w:t>total_comments: '135,965',</w:t>
+      </w:r>
+      <w:proofErr w:type="spellStart"/>
+      <w:r>
+        <w:t>total_comments</w:t>
+      </w:r>
+      <w:proofErr w:type="spellEnd"/>
+      <w:r>
+        <w:t>: '135,965',</w:t>
       </w:r>
     </w:p>
     <w:p>
@@ -34804,7 +35788,14 @@
       </w:r>
       <w:r>
         <w:tab/>
-        <w:t>positive_comments: '99,821',</w:t>
+      </w:r>
+      <w:proofErr w:type="spellStart"/>
+      <w:r>
+        <w:t>positive_comments</w:t>
+      </w:r>
+      <w:proofErr w:type="spellEnd"/>
+      <w:r>
+        <w:t>: '99,821',</w:t>
       </w:r>
     </w:p>
     <w:p>
@@ -34816,7 +35807,14 @@
       </w:r>
       <w:r>
         <w:tab/>
-        <w:t>negative_comments: '10,212',</w:t>
+      </w:r>
+      <w:proofErr w:type="spellStart"/>
+      <w:r>
+        <w:t>negative_comments</w:t>
+      </w:r>
+      <w:proofErr w:type="spellEnd"/>
+      <w:r>
+        <w:t>: '10,212',</w:t>
       </w:r>
     </w:p>
     <w:p>
@@ -34828,7 +35826,14 @@
       </w:r>
       <w:r>
         <w:tab/>
-        <w:t>neutral_comments: '25,932',</w:t>
+      </w:r>
+      <w:proofErr w:type="spellStart"/>
+      <w:r>
+        <w:t>neutral_comments</w:t>
+      </w:r>
+      <w:proofErr w:type="spellEnd"/>
+      <w:r>
+        <w:t>: '25,932',</w:t>
       </w:r>
     </w:p>
     <w:p>
@@ -34840,7 +35845,14 @@
       </w:r>
       <w:r>
         <w:tab/>
-        <w:t>percent_total: '100%',</w:t>
+      </w:r>
+      <w:proofErr w:type="spellStart"/>
+      <w:r>
+        <w:t>percent_total</w:t>
+      </w:r>
+      <w:proofErr w:type="spellEnd"/>
+      <w:r>
+        <w:t>: '100%',</w:t>
       </w:r>
     </w:p>
     <w:p>
@@ -34852,7 +35864,14 @@
       </w:r>
       <w:r>
         <w:tab/>
-        <w:t>percent_positive: '73.4%',</w:t>
+      </w:r>
+      <w:proofErr w:type="spellStart"/>
+      <w:r>
+        <w:t>percent_positive</w:t>
+      </w:r>
+      <w:proofErr w:type="spellEnd"/>
+      <w:r>
+        <w:t>: '73.4%',</w:t>
       </w:r>
     </w:p>
     <w:p>
@@ -34860,12 +35879,18 @@
         <w:spacing w:line="240" w:lineRule="auto"/>
       </w:pPr>
       <w:r>
-        <w:lastRenderedPageBreak/>
         <w:t xml:space="preserve">    </w:t>
       </w:r>
       <w:r>
         <w:tab/>
-        <w:t>percent_negative: '7.5%',</w:t>
+      </w:r>
+      <w:proofErr w:type="spellStart"/>
+      <w:r>
+        <w:t>percent_negative</w:t>
+      </w:r>
+      <w:proofErr w:type="spellEnd"/>
+      <w:r>
+        <w:t>: '7.5%',</w:t>
       </w:r>
     </w:p>
     <w:p>
@@ -34877,7 +35902,14 @@
       </w:r>
       <w:r>
         <w:tab/>
-        <w:t>percent_neutral: '19.1%',</w:t>
+      </w:r>
+      <w:proofErr w:type="spellStart"/>
+      <w:r>
+        <w:t>percent_neutral</w:t>
+      </w:r>
+      <w:proofErr w:type="spellEnd"/>
+      <w:r>
+        <w:t>: '19.1%',</w:t>
       </w:r>
     </w:p>
     <w:p>
@@ -35101,6 +36133,7 @@
           <w:rFonts w:ascii="Times New Roman" w:eastAsiaTheme="minorEastAsia" w:hAnsi="Times New Roman" w:cstheme="minorBidi"/>
           <w:szCs w:val="22"/>
         </w:rPr>
+        <w:lastRenderedPageBreak/>
         <w:t xml:space="preserve">      </w:t>
       </w:r>
       <w:r>
@@ -35245,7 +36278,6 @@
           <w:rFonts w:ascii="Times New Roman" w:eastAsiaTheme="minorEastAsia" w:hAnsi="Times New Roman" w:cstheme="minorBidi"/>
           <w:szCs w:val="22"/>
         </w:rPr>
-        <w:lastRenderedPageBreak/>
         <w:t xml:space="preserve">    </w:t>
       </w:r>
       <w:r>
@@ -35541,6 +36573,7 @@
         <w:rPr>
           <w:rFonts w:eastAsiaTheme="minorEastAsia" w:hint="eastAsia"/>
         </w:rPr>
+        <w:lastRenderedPageBreak/>
         <w:t>4</w:t>
       </w:r>
       <w:r>
@@ -35618,7 +36651,6 @@
     </w:p>
     <w:p>
       <w:r>
-        <w:lastRenderedPageBreak/>
         <w:t xml:space="preserve">   </w:t>
       </w:r>
       <w:r>
@@ -35816,6 +36848,7 @@
         <w:rPr>
           <w:szCs w:val="24"/>
         </w:rPr>
+        <w:lastRenderedPageBreak/>
         <w:t xml:space="preserve">  }, {</w:t>
       </w:r>
     </w:p>
@@ -35988,7 +37021,6 @@
           <w:rFonts w:hint="eastAsia"/>
           <w:szCs w:val="24"/>
         </w:rPr>
-        <w:lastRenderedPageBreak/>
         <w:t>7</w:t>
       </w:r>
       <w:r>
@@ -36040,13 +37072,26 @@
         </w:tabs>
       </w:pPr>
       <w:r>
-        <w:t xml:space="preserve">  "results": [{"count": 2,</w:t>
-      </w:r>
-      <w:r>
-        <w:t xml:space="preserve"> </w:t>
-      </w:r>
-      <w:r>
-        <w:t>"hotel": "Agriturismo Le Grotte"</w:t>
+        <w:t xml:space="preserve">  "results": [{"count": 2, </w:t>
+      </w:r>
+      <w:r>
+        <w:t>"hotel": "</w:t>
+      </w:r>
+      <w:proofErr w:type="spellStart"/>
+      <w:r>
+        <w:t>Agriturismo</w:t>
+      </w:r>
+      <w:proofErr w:type="spellEnd"/>
+      <w:r>
+        <w:t xml:space="preserve"> Le </w:t>
+      </w:r>
+      <w:proofErr w:type="spellStart"/>
+      <w:r>
+        <w:t>Grotte</w:t>
+      </w:r>
+      <w:proofErr w:type="spellEnd"/>
+      <w:r>
+        <w:t>"</w:t>
       </w:r>
       <w:r>
         <w:t>},</w:t>
@@ -36079,7 +37124,15 @@
         <w:t xml:space="preserve"> </w:t>
       </w:r>
       <w:r>
-        <w:t>"hotel": "Park Hotel Villa Grazioli"}]}</w:t>
+        <w:t xml:space="preserve">"hotel": "Park Hotel Villa </w:t>
+      </w:r>
+      <w:proofErr w:type="spellStart"/>
+      <w:r>
+        <w:t>Grazioli</w:t>
+      </w:r>
+      <w:proofErr w:type="spellEnd"/>
+      <w:r>
+        <w:t>"}]}</w:t>
       </w:r>
     </w:p>
     <w:p>
@@ -36102,7 +37155,23 @@
         <w:t>e</w:t>
       </w:r>
       <w:r>
-        <w:t>xpectedData9 = [{"c_id": 1627,"content": "The user only left a rating.","date": "2017-11-12",</w:t>
+        <w:t>xpectedData9 = [{"</w:t>
+      </w:r>
+      <w:proofErr w:type="spellStart"/>
+      <w:r>
+        <w:t>c_id</w:t>
+      </w:r>
+      <w:proofErr w:type="spellEnd"/>
+      <w:r>
+        <w:t xml:space="preserve">": 1627,"content": "The user only left a </w:t>
+      </w:r>
+      <w:proofErr w:type="spellStart"/>
+      <w:r>
+        <w:t>rating.","date</w:t>
+      </w:r>
+      <w:proofErr w:type="spellEnd"/>
+      <w:r>
+        <w:t>": "2017-11-12",</w:t>
       </w:r>
       <w:r>
         <w:rPr>
@@ -36111,7 +37180,15 @@
         <w:t xml:space="preserve"> </w:t>
       </w:r>
       <w:r>
-        <w:t>"rating": 50},{"c_id": 1640,</w:t>
+        <w:t>"rating": 50},{"</w:t>
+      </w:r>
+      <w:proofErr w:type="spellStart"/>
+      <w:r>
+        <w:t>c_id</w:t>
+      </w:r>
+      <w:proofErr w:type="spellEnd"/>
+      <w:r>
+        <w:t>": 1640,</w:t>
       </w:r>
       <w:r>
         <w:rPr>
@@ -36137,9 +37214,6 @@
         <w:tabs>
           <w:tab w:val="left" w:pos="1013"/>
         </w:tabs>
-        <w:rPr>
-          <w:rFonts w:hint="eastAsia"/>
-        </w:rPr>
       </w:pPr>
     </w:p>
     <w:p>
@@ -36155,7 +37229,67 @@
         <w:t>e</w:t>
       </w:r>
       <w:r>
-        <w:t>xpectedData10 = [[{"content": "super admin logged in","creator": "super admin",= "log_id": 1,"time":"2019-10-08 15:40:37","type": "Login"}, {"content": "super admin logged in","creator": "super admin","log_id": 2, "time": "2019-10-08 15:40:52", "type":"Login"},{ "content": "super admin logged in","creator": "super admin","log_id": 3,"time": "2019-10-08 15:40:57","type": "Login}]</w:t>
+        <w:t xml:space="preserve">xpectedData10 = [[{"content": "super admin logged </w:t>
+      </w:r>
+      <w:proofErr w:type="spellStart"/>
+      <w:r>
+        <w:t>in","creator</w:t>
+      </w:r>
+      <w:proofErr w:type="spellEnd"/>
+      <w:r>
+        <w:t>": "super admin",= "</w:t>
+      </w:r>
+      <w:proofErr w:type="spellStart"/>
+      <w:r>
+        <w:t>log_id</w:t>
+      </w:r>
+      <w:proofErr w:type="spellEnd"/>
+      <w:r>
+        <w:t xml:space="preserve">": 1,"time":"2019-10-08 15:40:37","type": "Login"}, {"content": "super admin </w:t>
+      </w:r>
+      <w:r>
+        <w:lastRenderedPageBreak/>
+        <w:t xml:space="preserve">logged </w:t>
+      </w:r>
+      <w:proofErr w:type="spellStart"/>
+      <w:r>
+        <w:t>in","creator</w:t>
+      </w:r>
+      <w:proofErr w:type="spellEnd"/>
+      <w:r>
+        <w:t>": "super admin","</w:t>
+      </w:r>
+      <w:proofErr w:type="spellStart"/>
+      <w:r>
+        <w:t>log_id</w:t>
+      </w:r>
+      <w:proofErr w:type="spellEnd"/>
+      <w:r>
+        <w:t>": 2, "time": "2019-10-08 15:40:52", "</w:t>
+      </w:r>
+      <w:proofErr w:type="spellStart"/>
+      <w:r>
+        <w:t>type":"Login</w:t>
+      </w:r>
+      <w:proofErr w:type="spellEnd"/>
+      <w:r>
+        <w:t xml:space="preserve">"},{ "content": "super admin logged </w:t>
+      </w:r>
+      <w:proofErr w:type="spellStart"/>
+      <w:r>
+        <w:t>in","creator</w:t>
+      </w:r>
+      <w:proofErr w:type="spellEnd"/>
+      <w:r>
+        <w:t>": "super admin","</w:t>
+      </w:r>
+      <w:proofErr w:type="spellStart"/>
+      <w:r>
+        <w:t>log_id</w:t>
+      </w:r>
+      <w:proofErr w:type="spellEnd"/>
+      <w:r>
+        <w:t>": 3,"time": "2019-10-08 15:40:57","type": "Login}]</w:t>
       </w:r>
     </w:p>
     <w:p>
@@ -36163,9 +37297,6 @@
         <w:tabs>
           <w:tab w:val="left" w:pos="1013"/>
         </w:tabs>
-        <w:rPr>
-          <w:rFonts w:hint="eastAsia"/>
-        </w:rPr>
       </w:pPr>
     </w:p>
     <w:p>
@@ -36187,13 +37318,31 @@
         <w:t xml:space="preserve"> </w:t>
       </w:r>
       <w:r>
-        <w:t>{'_id': ObjectId('5d84c401361d71734497ae6a'), 'c_id': 11, 'date': '2017-03-06', 'hotel': 'One Park Hotel', 'rating': 10,'content': "Would defo not recommend this hotel it's...'"},</w:t>
-      </w:r>
-      <w:r>
-        <w:t xml:space="preserve"> </w:t>
-      </w:r>
-      <w:r>
-        <w:t>…]</w:t>
+        <w:t xml:space="preserve">{'_id': </w:t>
+      </w:r>
+      <w:proofErr w:type="spellStart"/>
+      <w:r>
+        <w:t>ObjectId</w:t>
+      </w:r>
+      <w:proofErr w:type="spellEnd"/>
+      <w:r>
+        <w:t>('5d84c401361d71734497ae6a'), '</w:t>
+      </w:r>
+      <w:proofErr w:type="spellStart"/>
+      <w:r>
+        <w:t>c_id</w:t>
+      </w:r>
+      <w:proofErr w:type="spellEnd"/>
+      <w:r>
+        <w:t xml:space="preserve">': 11, 'date': '2017-03-06', 'hotel': 'One Park Hotel', 'rating': 10,'content': "Would </w:t>
+      </w:r>
+      <w:proofErr w:type="spellStart"/>
+      <w:r>
+        <w:t>defo</w:t>
+      </w:r>
+      <w:proofErr w:type="spellEnd"/>
+      <w:r>
+        <w:t xml:space="preserve"> not recommend this hotel it's...'"}, …]</w:t>
       </w:r>
     </w:p>
     <w:p>
@@ -36206,7 +37355,6 @@
         <w:rPr>
           <w:rFonts w:hint="eastAsia"/>
         </w:rPr>
-        <w:lastRenderedPageBreak/>
         <w:t>e</w:t>
       </w:r>
       <w:r>
@@ -36354,7 +37502,23 @@
         <w:t xml:space="preserve"> </w:t>
       </w:r>
       <w:r>
-        <w:t>"results": [{"count": 2,"hotel": "Agriturismo Le Grotte"}, {</w:t>
+        <w:t>"results": [{"count": 2,"hotel": "</w:t>
+      </w:r>
+      <w:proofErr w:type="spellStart"/>
+      <w:r>
+        <w:t>Agriturismo</w:t>
+      </w:r>
+      <w:proofErr w:type="spellEnd"/>
+      <w:r>
+        <w:t xml:space="preserve"> Le </w:t>
+      </w:r>
+      <w:proofErr w:type="spellStart"/>
+      <w:r>
+        <w:t>Grotte</w:t>
+      </w:r>
+      <w:proofErr w:type="spellEnd"/>
+      <w:r>
+        <w:t>"}, {</w:t>
       </w:r>
     </w:p>
     <w:p>
@@ -36364,7 +37528,31 @@
         </w:tabs>
       </w:pPr>
       <w:r>
-        <w:t>"count": 2,"hotel": "Locanda Specchio di Diana Albergo Diffusso"}, {"count": 2,</w:t>
+        <w:t>"count": 2,"hotel": "</w:t>
+      </w:r>
+      <w:proofErr w:type="spellStart"/>
+      <w:r>
+        <w:t>Locanda</w:t>
+      </w:r>
+      <w:proofErr w:type="spellEnd"/>
+      <w:r>
+        <w:t xml:space="preserve"> </w:t>
+      </w:r>
+      <w:proofErr w:type="spellStart"/>
+      <w:r>
+        <w:t>Specchio</w:t>
+      </w:r>
+      <w:proofErr w:type="spellEnd"/>
+      <w:r>
+        <w:t xml:space="preserve"> di Diana Albergo </w:t>
+      </w:r>
+      <w:proofErr w:type="spellStart"/>
+      <w:r>
+        <w:t>Diffusso</w:t>
+      </w:r>
+      <w:proofErr w:type="spellEnd"/>
+      <w:r>
+        <w:t>"}, {"count": 2,</w:t>
       </w:r>
       <w:r>
         <w:rPr>
@@ -36373,19 +37561,29 @@
         <w:t xml:space="preserve"> </w:t>
       </w:r>
       <w:r>
-        <w:t>"hotel": "Hotel Nespolo D'Oro"}</w:t>
+        <w:t xml:space="preserve">"hotel": "Hotel </w:t>
+      </w:r>
+      <w:proofErr w:type="spellStart"/>
+      <w:r>
+        <w:t>Nespolo</w:t>
+      </w:r>
+      <w:proofErr w:type="spellEnd"/>
+      <w:r>
+        <w:t xml:space="preserve"> </w:t>
+      </w:r>
+      <w:proofErr w:type="spellStart"/>
+      <w:r>
+        <w:t>D'Oro</w:t>
+      </w:r>
+      <w:proofErr w:type="spellEnd"/>
+      <w:r>
+        <w:t>"}</w:t>
       </w:r>
       <w:r>
         <w:rPr>
           <w:rFonts w:hint="eastAsia"/>
         </w:rPr>
-        <w:t>,</w:t>
-      </w:r>
-      <w:r>
-        <w:rPr>
-          <w:rFonts w:hint="eastAsia"/>
-        </w:rPr>
-        <w:t xml:space="preserve"> </w:t>
+        <w:t xml:space="preserve">, </w:t>
       </w:r>
       <w:r>
         <w:t>... ,</w:t>
@@ -36398,7 +37596,16 @@
         </w:tabs>
       </w:pPr>
       <w:r>
-        <w:t>{"count": 3,"hotel": "Il Giardino di Diana Bed and Breakfast"},]</w:t>
+        <w:lastRenderedPageBreak/>
+        <w:t xml:space="preserve">{"count": 3,"hotel": "Il </w:t>
+      </w:r>
+      <w:proofErr w:type="spellStart"/>
+      <w:r>
+        <w:t>Giardino</w:t>
+      </w:r>
+      <w:proofErr w:type="spellEnd"/>
+      <w:r>
+        <w:t xml:space="preserve"> di Diana Bed and Breakfast"},]</w:t>
       </w:r>
     </w:p>
     <w:p>
@@ -36420,7 +37627,15 @@
         <w:t>e</w:t>
       </w:r>
       <w:r>
-        <w:t>xpectedData17 = {"c_id": 1675,"content": "Hate it", "date": "2019-10-08",</w:t>
+        <w:t>xpectedData17 = {"</w:t>
+      </w:r>
+      <w:proofErr w:type="spellStart"/>
+      <w:r>
+        <w:t>c_id</w:t>
+      </w:r>
+      <w:proofErr w:type="spellEnd"/>
+      <w:r>
+        <w:t>": 1675,"content": "Hate it", "date": "2019-10-08",</w:t>
       </w:r>
       <w:r>
         <w:rPr>
@@ -36446,7 +37661,15 @@
         <w:t>e</w:t>
       </w:r>
       <w:r>
-        <w:t>xpectedData18 = {"c_id": 1676,</w:t>
+        <w:t>xpectedData18 = {"</w:t>
+      </w:r>
+      <w:proofErr w:type="spellStart"/>
+      <w:r>
+        <w:t>c_id</w:t>
+      </w:r>
+      <w:proofErr w:type="spellEnd"/>
+      <w:r>
+        <w:t>": 1676,</w:t>
       </w:r>
       <w:r>
         <w:rPr>
@@ -36490,7 +37713,15 @@
         <w:t>e</w:t>
       </w:r>
       <w:r>
-        <w:t>xpectedData19 = {"c_id": 1677,</w:t>
+        <w:t>xpectedData19 = {"</w:t>
+      </w:r>
+      <w:proofErr w:type="spellStart"/>
+      <w:r>
+        <w:t>c_id</w:t>
+      </w:r>
+      <w:proofErr w:type="spellEnd"/>
+      <w:r>
+        <w:t>": 1677,</w:t>
       </w:r>
       <w:r>
         <w:rPr>
@@ -36531,9 +37762,6 @@
     <w:p>
       <w:pPr>
         <w:spacing w:line="240" w:lineRule="auto"/>
-        <w:rPr>
-          <w:rFonts w:hint="eastAsia"/>
-        </w:rPr>
       </w:pPr>
     </w:p>
     <w:sectPr>
@@ -36675,8 +37903,13 @@
           <w:pPr>
             <w:pStyle w:val="a9"/>
           </w:pPr>
+          <w:proofErr w:type="spellStart"/>
           <w:r>
-            <w:t>Yawei Li</w:t>
+            <w:t>Yawei</w:t>
+          </w:r>
+          <w:proofErr w:type="spellEnd"/>
+          <w:r>
+            <w:t xml:space="preserve"> Li</w:t>
           </w:r>
         </w:p>
       </w:tc>
@@ -38333,6 +39566,7 @@
   <w:style w:type="character" w:default="1" w:styleId="a0">
     <w:name w:val="Default Paragraph Font"/>
     <w:uiPriority w:val="1"/>
+    <w:semiHidden/>
     <w:unhideWhenUsed/>
   </w:style>
   <w:style w:type="table" w:default="1" w:styleId="a1">

</xml_diff>